<commit_message>
Cleanup and CTDIvol measurement fix
</commit_message>
<xml_diff>
--- a/HELPME.docx
+++ b/HELPME.docx
@@ -1,6 +1,6 @@
 
 <file path=word/document.xml><?xml version="1.0" encoding="utf-8"?>
-<w:document xmlns:wpc="http://schemas.microsoft.com/office/word/2010/wordprocessingCanvas" xmlns:cx="http://schemas.microsoft.com/office/drawing/2014/chartex" xmlns:cx1="http://schemas.microsoft.com/office/drawing/2015/9/8/chartex" xmlns:mc="http://schemas.openxmlformats.org/markup-compatibility/2006" xmlns:o="urn:schemas-microsoft-com:office:office" xmlns:r="http://schemas.openxmlformats.org/officeDocument/2006/relationships" xmlns:m="http://schemas.openxmlformats.org/officeDocument/2006/math" xmlns:v="urn:schemas-microsoft-com:vml" xmlns:wp14="http://schemas.microsoft.com/office/word/2010/wordprocessingDrawing" xmlns:wp="http://schemas.openxmlformats.org/drawingml/2006/wordprocessingDrawing" xmlns:w10="urn:schemas-microsoft-com:office:word" xmlns:w="http://schemas.openxmlformats.org/wordprocessingml/2006/main" xmlns:w14="http://schemas.microsoft.com/office/word/2010/wordml" xmlns:w15="http://schemas.microsoft.com/office/word/2012/wordml" xmlns:w16se="http://schemas.microsoft.com/office/word/2015/wordml/symex" xmlns:wpg="http://schemas.microsoft.com/office/word/2010/wordprocessingGroup" xmlns:wpi="http://schemas.microsoft.com/office/word/2010/wordprocessingInk" xmlns:wne="http://schemas.microsoft.com/office/word/2006/wordml" xmlns:wps="http://schemas.microsoft.com/office/word/2010/wordprocessingShape" mc:Ignorable="w14 w15 w16se wp14">
+<w:document xmlns:wpc="http://schemas.microsoft.com/office/word/2010/wordprocessingCanvas" xmlns:cx="http://schemas.microsoft.com/office/drawing/2014/chartex" xmlns:cx1="http://schemas.microsoft.com/office/drawing/2015/9/8/chartex" xmlns:cx2="http://schemas.microsoft.com/office/drawing/2015/10/21/chartex" xmlns:mc="http://schemas.openxmlformats.org/markup-compatibility/2006" xmlns:o="urn:schemas-microsoft-com:office:office" xmlns:r="http://schemas.openxmlformats.org/officeDocument/2006/relationships" xmlns:m="http://schemas.openxmlformats.org/officeDocument/2006/math" xmlns:v="urn:schemas-microsoft-com:vml" xmlns:wp14="http://schemas.microsoft.com/office/word/2010/wordprocessingDrawing" xmlns:wp="http://schemas.openxmlformats.org/drawingml/2006/wordprocessingDrawing" xmlns:w10="urn:schemas-microsoft-com:office:word" xmlns:w="http://schemas.openxmlformats.org/wordprocessingml/2006/main" xmlns:w14="http://schemas.microsoft.com/office/word/2010/wordml" xmlns:w15="http://schemas.microsoft.com/office/word/2012/wordml" xmlns:w16se="http://schemas.microsoft.com/office/word/2015/wordml/symex" xmlns:wpg="http://schemas.microsoft.com/office/word/2010/wordprocessingGroup" xmlns:wpi="http://schemas.microsoft.com/office/word/2010/wordprocessingInk" xmlns:wne="http://schemas.microsoft.com/office/word/2006/wordml" xmlns:wps="http://schemas.microsoft.com/office/word/2010/wordprocessingShape" mc:Ignorable="w14 w15 w16se wp14">
   <w:body>
     <w:p>
       <w:pPr>
@@ -104,7 +104,7 @@
           <w:noProof/>
           <w:lang w:val="en-GB"/>
         </w:rPr>
-        <w:t>05 February 2016</w:t>
+        <w:t>14 March 2016</w:t>
       </w:r>
       <w:r>
         <w:fldChar w:fldCharType="end"/>
@@ -1989,6 +1989,192 @@
     <w:p>
       <w:pPr>
         <w:pStyle w:val="Heading3"/>
+        <w:rPr>
+          <w:lang w:val="en-US"/>
+        </w:rPr>
+      </w:pPr>
+      <w:r>
+        <w:rPr>
+          <w:lang w:val="en-US"/>
+        </w:rPr>
+        <w:t>Bowtie filter parameterization</w:t>
+      </w:r>
+    </w:p>
+    <w:p>
+      <w:pPr>
+        <w:rPr>
+          <w:lang w:val="en-US"/>
+        </w:rPr>
+      </w:pPr>
+      <w:r>
+        <w:rPr>
+          <w:lang w:val="en-US"/>
+        </w:rPr>
+        <w:t>The bowtie filter is parameterized by a simple geometrical construct</w:t>
+      </w:r>
+      <w:r>
+        <w:rPr>
+          <w:lang w:val="en-US"/>
+        </w:rPr>
+        <w:t>. The length l is the path length through the filter</w:t>
+      </w:r>
+      <w:r>
+        <w:rPr>
+          <w:lang w:val="en-US"/>
+        </w:rPr>
+        <w:t xml:space="preserve"> at an angle alpha</w:t>
+      </w:r>
+      <w:r>
+        <w:rPr>
+          <w:lang w:val="en-US"/>
+        </w:rPr>
+        <w:t xml:space="preserve">. </w:t>
+      </w:r>
+      <w:r>
+        <w:rPr>
+          <w:lang w:val="en-US"/>
+        </w:rPr>
+        <w:t xml:space="preserve">The radius </w:t>
+      </w:r>
+      <w:r>
+        <w:rPr>
+          <w:lang w:val="en-US"/>
+        </w:rPr>
+        <w:t xml:space="preserve">R </w:t>
+      </w:r>
+      <w:r>
+        <w:rPr>
+          <w:lang w:val="en-US"/>
+        </w:rPr>
+        <w:t xml:space="preserve">of the circle and the distance </w:t>
+      </w:r>
+      <w:r>
+        <w:rPr>
+          <w:lang w:val="en-US"/>
+        </w:rPr>
+        <w:t xml:space="preserve">D </w:t>
+      </w:r>
+      <w:r>
+        <w:rPr>
+          <w:lang w:val="en-US"/>
+        </w:rPr>
+        <w:t>may be set in the application to modify the filter.</w:t>
+      </w:r>
+    </w:p>
+    <w:p>
+      <w:pPr>
+        <w:rPr>
+          <w:lang w:val="en-US"/>
+        </w:rPr>
+      </w:pPr>
+    </w:p>
+    <w:p>
+      <w:pPr>
+        <w:pStyle w:val="BodyText"/>
+        <w:keepNext/>
+        <w:jc w:val="both"/>
+      </w:pPr>
+      <w:r>
+        <w:rPr>
+          <w:noProof/>
+          <w:lang w:eastAsia="nb-NO"/>
+        </w:rPr>
+        <w:drawing>
+          <wp:inline distT="0" distB="0" distL="0" distR="0" wp14:anchorId="2B0A3384" wp14:editId="416710AA">
+            <wp:extent cx="5760358" cy="2774914"/>
+            <wp:effectExtent l="0" t="0" r="0" b="0"/>
+            <wp:docPr id="4" name="Picture 4"/>
+            <wp:cNvGraphicFramePr>
+              <a:graphicFrameLocks xmlns:a="http://schemas.openxmlformats.org/drawingml/2006/main" noChangeAspect="1"/>
+            </wp:cNvGraphicFramePr>
+            <a:graphic xmlns:a="http://schemas.openxmlformats.org/drawingml/2006/main">
+              <a:graphicData uri="http://schemas.openxmlformats.org/drawingml/2006/picture">
+                <pic:pic xmlns:pic="http://schemas.openxmlformats.org/drawingml/2006/picture">
+                  <pic:nvPicPr>
+                    <pic:cNvPr id="4" name="tt2.png"/>
+                    <pic:cNvPicPr/>
+                  </pic:nvPicPr>
+                  <pic:blipFill rotWithShape="1">
+                    <a:blip r:embed="rId15" cstate="print">
+                      <a:extLst>
+                        <a:ext uri="{28A0092B-C50C-407E-A947-70E740481C1C}">
+                          <a14:useLocalDpi xmlns:a14="http://schemas.microsoft.com/office/drawing/2010/main" val="0"/>
+                        </a:ext>
+                      </a:extLst>
+                    </a:blip>
+                    <a:srcRect t="5171" b="4349"/>
+                    <a:stretch/>
+                  </pic:blipFill>
+                  <pic:spPr bwMode="auto">
+                    <a:xfrm>
+                      <a:off x="0" y="0"/>
+                      <a:ext cx="5760720" cy="2775089"/>
+                    </a:xfrm>
+                    <a:prstGeom prst="rect">
+                      <a:avLst/>
+                    </a:prstGeom>
+                    <a:ln>
+                      <a:noFill/>
+                    </a:ln>
+                    <a:extLst>
+                      <a:ext uri="{53640926-AAD7-44D8-BBD7-CCE9431645EC}">
+                        <a14:shadowObscured xmlns:a14="http://schemas.microsoft.com/office/drawing/2010/main"/>
+                      </a:ext>
+                    </a:extLst>
+                  </pic:spPr>
+                </pic:pic>
+              </a:graphicData>
+            </a:graphic>
+          </wp:inline>
+        </w:drawing>
+      </w:r>
+    </w:p>
+    <w:p>
+      <w:pPr>
+        <w:pStyle w:val="Caption"/>
+        <w:jc w:val="both"/>
+        <w:rPr>
+          <w:lang w:val="en-GB"/>
+        </w:rPr>
+      </w:pPr>
+      <w:r>
+        <w:rPr>
+          <w:lang w:val="en-GB"/>
+        </w:rPr>
+        <w:t xml:space="preserve">Figure </w:t>
+      </w:r>
+      <w:r>
+        <w:fldChar w:fldCharType="begin"/>
+      </w:r>
+      <w:r>
+        <w:rPr>
+          <w:lang w:val="en-GB"/>
+        </w:rPr>
+        <w:instrText xml:space="preserve"> SEQ Figure \* ARABIC </w:instrText>
+      </w:r>
+      <w:r>
+        <w:fldChar w:fldCharType="separate"/>
+      </w:r>
+      <w:r>
+        <w:rPr>
+          <w:noProof/>
+          <w:lang w:val="en-GB"/>
+        </w:rPr>
+        <w:t>1</w:t>
+      </w:r>
+      <w:r>
+        <w:fldChar w:fldCharType="end"/>
+      </w:r>
+      <w:r>
+        <w:rPr>
+          <w:lang w:val="en-GB"/>
+        </w:rPr>
+        <w:t xml:space="preserve"> Schematic view of the bowtie filter. The filter is parameterized by a circle of radius R and a source to filter distance D. The highlighted lines show the path length through the filter for two angles.</w:t>
+      </w:r>
+    </w:p>
+    <w:p>
+      <w:pPr>
+        <w:pStyle w:val="Heading3"/>
         <w:jc w:val="both"/>
         <w:rPr>
           <w:lang w:val="en-US"/>
@@ -2074,7 +2260,22 @@
         <w:rPr>
           <w:lang w:val="en-US"/>
         </w:rPr>
-        <w:t xml:space="preserve">reduce computation time. As in all Monte Carlo computations the calculation relies on a pseudo random number generator (PRNG), that is reasonable fast but more importantly have a long period before repeating itself. </w:t>
+        <w:t>reduce computation time. As in all Mo</w:t>
+      </w:r>
+      <w:bookmarkStart w:id="0" w:name="_GoBack"/>
+      <w:bookmarkEnd w:id="0"/>
+      <w:r>
+        <w:rPr>
+          <w:lang w:val="en-US"/>
+        </w:rPr>
+        <w:t xml:space="preserve">nte Carlo computations the calculation relies </w:t>
+      </w:r>
+      <w:r>
+        <w:rPr>
+          <w:lang w:val="en-US"/>
+        </w:rPr>
+        <w:lastRenderedPageBreak/>
+        <w:t xml:space="preserve">on a pseudo random number generator (PRNG), that is reasonable fast but more importantly have a long period before repeating itself. </w:t>
       </w:r>
       <w:proofErr w:type="spellStart"/>
       <w:r>
@@ -2583,14 +2784,7 @@
         <w:rPr>
           <w:lang w:val="en-US"/>
         </w:rPr>
-        <w:t xml:space="preserve">The Compton scattering </w:t>
-      </w:r>
-      <w:r>
-        <w:rPr>
-          <w:lang w:val="en-US"/>
-        </w:rPr>
-        <w:lastRenderedPageBreak/>
-        <w:t xml:space="preserve">kinematics is </w:t>
+        <w:t xml:space="preserve">The Compton scattering kinematics is </w:t>
       </w:r>
       <w:r>
         <w:rPr>
@@ -5477,6 +5671,7 @@
               <w:rFonts w:ascii="Cambria Math" w:hAnsi="Cambria Math"/>
               <w:lang w:val="en-US"/>
             </w:rPr>
+            <w:lastRenderedPageBreak/>
             <m:t>Φ</m:t>
           </m:r>
           <m:d>
@@ -6103,7 +6298,13 @@
         <w:rPr>
           <w:lang w:val="en-US"/>
         </w:rPr>
-        <w:t>Figure 1</w:t>
+        <w:t xml:space="preserve">Figure </w:t>
+      </w:r>
+      <w:r>
+        <w:rPr>
+          <w:lang w:val="en-US"/>
+        </w:rPr>
+        <w:t>2</w:t>
       </w:r>
       <w:r>
         <w:fldChar w:fldCharType="end"/>
@@ -6164,8 +6365,6 @@
         </w:rPr>
         <w:t xml:space="preserve">  </w:t>
       </w:r>
-      <w:bookmarkStart w:id="0" w:name="_GoBack"/>
-      <w:bookmarkEnd w:id="0"/>
     </w:p>
     <w:p>
       <w:pPr>
@@ -6177,9 +6376,8 @@
           <w:noProof/>
           <w:lang w:eastAsia="nb-NO"/>
         </w:rPr>
-        <w:lastRenderedPageBreak/>
         <w:drawing>
-          <wp:inline distT="0" distB="0" distL="0" distR="0">
+          <wp:inline distT="0" distB="0" distL="0" distR="0" wp14:anchorId="6A12EF8A" wp14:editId="737C660F">
             <wp:extent cx="5095875" cy="3800475"/>
             <wp:effectExtent l="19050" t="0" r="9525" b="0"/>
             <wp:docPr id="5" name="Bilde 4" descr="coherent_water.png"/>
@@ -6194,7 +6392,7 @@
                     <pic:cNvPicPr/>
                   </pic:nvPicPr>
                   <pic:blipFill>
-                    <a:blip r:embed="rId15" cstate="print"/>
+                    <a:blip r:embed="rId16" cstate="print"/>
                     <a:srcRect l="3474" t="4710" r="8021" b="1335"/>
                     <a:stretch>
                       <a:fillRect/>
@@ -6263,7 +6461,7 @@
           <w:color w:val="auto"/>
           <w:lang w:val="en-US"/>
         </w:rPr>
-        <w:t>1</w:t>
+        <w:t>2</w:t>
       </w:r>
       <w:r>
         <w:rPr>
@@ -6798,6 +6996,7 @@
               <w:rFonts w:ascii="Cambria Math" w:hAnsi="Cambria Math"/>
               <w:lang w:val="en-US"/>
             </w:rPr>
+            <w:lastRenderedPageBreak/>
             <m:t>θ=</m:t>
           </m:r>
           <m:r>
@@ -7181,7 +7380,7 @@
 </file>
 
 <file path=word/endnotes.xml><?xml version="1.0" encoding="utf-8"?>
-<w:endnotes xmlns:wpc="http://schemas.microsoft.com/office/word/2010/wordprocessingCanvas" xmlns:cx="http://schemas.microsoft.com/office/drawing/2014/chartex" xmlns:cx1="http://schemas.microsoft.com/office/drawing/2015/9/8/chartex" xmlns:mc="http://schemas.openxmlformats.org/markup-compatibility/2006" xmlns:o="urn:schemas-microsoft-com:office:office" xmlns:r="http://schemas.openxmlformats.org/officeDocument/2006/relationships" xmlns:m="http://schemas.openxmlformats.org/officeDocument/2006/math" xmlns:v="urn:schemas-microsoft-com:vml" xmlns:wp14="http://schemas.microsoft.com/office/word/2010/wordprocessingDrawing" xmlns:wp="http://schemas.openxmlformats.org/drawingml/2006/wordprocessingDrawing" xmlns:w10="urn:schemas-microsoft-com:office:word" xmlns:w="http://schemas.openxmlformats.org/wordprocessingml/2006/main" xmlns:w14="http://schemas.microsoft.com/office/word/2010/wordml" xmlns:w15="http://schemas.microsoft.com/office/word/2012/wordml" xmlns:w16se="http://schemas.microsoft.com/office/word/2015/wordml/symex" xmlns:wpg="http://schemas.microsoft.com/office/word/2010/wordprocessingGroup" xmlns:wpi="http://schemas.microsoft.com/office/word/2010/wordprocessingInk" xmlns:wne="http://schemas.microsoft.com/office/word/2006/wordml" xmlns:wps="http://schemas.microsoft.com/office/word/2010/wordprocessingShape" mc:Ignorable="w14 w15 w16se wp14">
+<w:endnotes xmlns:wpc="http://schemas.microsoft.com/office/word/2010/wordprocessingCanvas" xmlns:cx="http://schemas.microsoft.com/office/drawing/2014/chartex" xmlns:cx1="http://schemas.microsoft.com/office/drawing/2015/9/8/chartex" xmlns:cx2="http://schemas.microsoft.com/office/drawing/2015/10/21/chartex" xmlns:mc="http://schemas.openxmlformats.org/markup-compatibility/2006" xmlns:o="urn:schemas-microsoft-com:office:office" xmlns:r="http://schemas.openxmlformats.org/officeDocument/2006/relationships" xmlns:m="http://schemas.openxmlformats.org/officeDocument/2006/math" xmlns:v="urn:schemas-microsoft-com:vml" xmlns:wp14="http://schemas.microsoft.com/office/word/2010/wordprocessingDrawing" xmlns:wp="http://schemas.openxmlformats.org/drawingml/2006/wordprocessingDrawing" xmlns:w10="urn:schemas-microsoft-com:office:word" xmlns:w="http://schemas.openxmlformats.org/wordprocessingml/2006/main" xmlns:w14="http://schemas.microsoft.com/office/word/2010/wordml" xmlns:w15="http://schemas.microsoft.com/office/word/2012/wordml" xmlns:w16se="http://schemas.microsoft.com/office/word/2015/wordml/symex" xmlns:wpg="http://schemas.microsoft.com/office/word/2010/wordprocessingGroup" xmlns:wpi="http://schemas.microsoft.com/office/word/2010/wordprocessingInk" xmlns:wne="http://schemas.microsoft.com/office/word/2006/wordml" xmlns:wps="http://schemas.microsoft.com/office/word/2010/wordprocessingShape" mc:Ignorable="w14 w15 w16se wp14">
   <w:endnote w:type="separator" w:id="-1">
     <w:p>
       <w:pPr>
@@ -7206,7 +7405,7 @@
 </file>
 
 <file path=word/footnotes.xml><?xml version="1.0" encoding="utf-8"?>
-<w:footnotes xmlns:wpc="http://schemas.microsoft.com/office/word/2010/wordprocessingCanvas" xmlns:cx="http://schemas.microsoft.com/office/drawing/2014/chartex" xmlns:cx1="http://schemas.microsoft.com/office/drawing/2015/9/8/chartex" xmlns:mc="http://schemas.openxmlformats.org/markup-compatibility/2006" xmlns:o="urn:schemas-microsoft-com:office:office" xmlns:r="http://schemas.openxmlformats.org/officeDocument/2006/relationships" xmlns:m="http://schemas.openxmlformats.org/officeDocument/2006/math" xmlns:v="urn:schemas-microsoft-com:vml" xmlns:wp14="http://schemas.microsoft.com/office/word/2010/wordprocessingDrawing" xmlns:wp="http://schemas.openxmlformats.org/drawingml/2006/wordprocessingDrawing" xmlns:w10="urn:schemas-microsoft-com:office:word" xmlns:w="http://schemas.openxmlformats.org/wordprocessingml/2006/main" xmlns:w14="http://schemas.microsoft.com/office/word/2010/wordml" xmlns:w15="http://schemas.microsoft.com/office/word/2012/wordml" xmlns:w16se="http://schemas.microsoft.com/office/word/2015/wordml/symex" xmlns:wpg="http://schemas.microsoft.com/office/word/2010/wordprocessingGroup" xmlns:wpi="http://schemas.microsoft.com/office/word/2010/wordprocessingInk" xmlns:wne="http://schemas.microsoft.com/office/word/2006/wordml" xmlns:wps="http://schemas.microsoft.com/office/word/2010/wordprocessingShape" mc:Ignorable="w14 w15 w16se wp14">
+<w:footnotes xmlns:wpc="http://schemas.microsoft.com/office/word/2010/wordprocessingCanvas" xmlns:cx="http://schemas.microsoft.com/office/drawing/2014/chartex" xmlns:cx1="http://schemas.microsoft.com/office/drawing/2015/9/8/chartex" xmlns:cx2="http://schemas.microsoft.com/office/drawing/2015/10/21/chartex" xmlns:mc="http://schemas.openxmlformats.org/markup-compatibility/2006" xmlns:o="urn:schemas-microsoft-com:office:office" xmlns:r="http://schemas.openxmlformats.org/officeDocument/2006/relationships" xmlns:m="http://schemas.openxmlformats.org/officeDocument/2006/math" xmlns:v="urn:schemas-microsoft-com:vml" xmlns:wp14="http://schemas.microsoft.com/office/word/2010/wordprocessingDrawing" xmlns:wp="http://schemas.openxmlformats.org/drawingml/2006/wordprocessingDrawing" xmlns:w10="urn:schemas-microsoft-com:office:word" xmlns:w="http://schemas.openxmlformats.org/wordprocessingml/2006/main" xmlns:w14="http://schemas.microsoft.com/office/word/2010/wordml" xmlns:w15="http://schemas.microsoft.com/office/word/2012/wordml" xmlns:w16se="http://schemas.microsoft.com/office/word/2015/wordml/symex" xmlns:wpg="http://schemas.microsoft.com/office/word/2010/wordprocessingGroup" xmlns:wpi="http://schemas.microsoft.com/office/word/2010/wordprocessingInk" xmlns:wne="http://schemas.microsoft.com/office/word/2006/wordml" xmlns:wps="http://schemas.microsoft.com/office/word/2010/wordprocessingShape" mc:Ignorable="w14 w15 w16se wp14">
   <w:footnote w:type="separator" w:id="-1">
     <w:p>
       <w:pPr>
@@ -7281,7 +7480,7 @@
 </file>
 
 <file path=word/numbering.xml><?xml version="1.0" encoding="utf-8"?>
-<w:numbering xmlns:wpc="http://schemas.microsoft.com/office/word/2010/wordprocessingCanvas" xmlns:cx="http://schemas.microsoft.com/office/drawing/2014/chartex" xmlns:cx1="http://schemas.microsoft.com/office/drawing/2015/9/8/chartex" xmlns:mc="http://schemas.openxmlformats.org/markup-compatibility/2006" xmlns:o="urn:schemas-microsoft-com:office:office" xmlns:r="http://schemas.openxmlformats.org/officeDocument/2006/relationships" xmlns:m="http://schemas.openxmlformats.org/officeDocument/2006/math" xmlns:v="urn:schemas-microsoft-com:vml" xmlns:wp14="http://schemas.microsoft.com/office/word/2010/wordprocessingDrawing" xmlns:wp="http://schemas.openxmlformats.org/drawingml/2006/wordprocessingDrawing" xmlns:w10="urn:schemas-microsoft-com:office:word" xmlns:w="http://schemas.openxmlformats.org/wordprocessingml/2006/main" xmlns:w14="http://schemas.microsoft.com/office/word/2010/wordml" xmlns:w15="http://schemas.microsoft.com/office/word/2012/wordml" xmlns:w16se="http://schemas.microsoft.com/office/word/2015/wordml/symex" xmlns:wpg="http://schemas.microsoft.com/office/word/2010/wordprocessingGroup" xmlns:wpi="http://schemas.microsoft.com/office/word/2010/wordprocessingInk" xmlns:wne="http://schemas.microsoft.com/office/word/2006/wordml" xmlns:wps="http://schemas.microsoft.com/office/word/2010/wordprocessingShape" mc:Ignorable="w14 w15 w16se wp14">
+<w:numbering xmlns:wpc="http://schemas.microsoft.com/office/word/2010/wordprocessingCanvas" xmlns:cx="http://schemas.microsoft.com/office/drawing/2014/chartex" xmlns:cx1="http://schemas.microsoft.com/office/drawing/2015/9/8/chartex" xmlns:cx2="http://schemas.microsoft.com/office/drawing/2015/10/21/chartex" xmlns:mc="http://schemas.openxmlformats.org/markup-compatibility/2006" xmlns:o="urn:schemas-microsoft-com:office:office" xmlns:r="http://schemas.openxmlformats.org/officeDocument/2006/relationships" xmlns:m="http://schemas.openxmlformats.org/officeDocument/2006/math" xmlns:v="urn:schemas-microsoft-com:vml" xmlns:wp14="http://schemas.microsoft.com/office/word/2010/wordprocessingDrawing" xmlns:wp="http://schemas.openxmlformats.org/drawingml/2006/wordprocessingDrawing" xmlns:w10="urn:schemas-microsoft-com:office:word" xmlns:w="http://schemas.openxmlformats.org/wordprocessingml/2006/main" xmlns:w14="http://schemas.microsoft.com/office/word/2010/wordml" xmlns:w15="http://schemas.microsoft.com/office/word/2012/wordml" xmlns:w16se="http://schemas.microsoft.com/office/word/2015/wordml/symex" xmlns:wpg="http://schemas.microsoft.com/office/word/2010/wordprocessingGroup" xmlns:wpi="http://schemas.microsoft.com/office/word/2010/wordprocessingInk" xmlns:wne="http://schemas.microsoft.com/office/word/2006/wordml" xmlns:wps="http://schemas.microsoft.com/office/word/2010/wordprocessingShape" mc:Ignorable="w14 w15 w16se wp14">
   <w:abstractNum w:abstractNumId="0" w15:restartNumberingAfterBreak="0">
     <w:nsid w:val="4B827A7E"/>
     <w:multiLevelType w:val="hybridMultilevel"/>
@@ -7623,7 +7822,7 @@
       </w:pPr>
     </w:pPrDefault>
   </w:docDefaults>
-  <w:latentStyles w:defLockedState="0" w:defUIPriority="99" w:defSemiHidden="0" w:defUnhideWhenUsed="0" w:defQFormat="0" w:count="371">
+  <w:latentStyles w:defLockedState="0" w:defUIPriority="99" w:defSemiHidden="0" w:defUnhideWhenUsed="0" w:defQFormat="0" w:count="372">
     <w:lsdException w:name="Normal" w:uiPriority="0" w:qFormat="1"/>
     <w:lsdException w:name="heading 1" w:uiPriority="9" w:qFormat="1"/>
     <w:lsdException w:name="heading 2" w:semiHidden="1" w:uiPriority="9" w:unhideWhenUsed="1" w:qFormat="1"/>
@@ -7995,6 +8194,7 @@
     <w:lsdException w:name="List Table 5 Dark Accent 6" w:uiPriority="50"/>
     <w:lsdException w:name="List Table 6 Colorful Accent 6" w:uiPriority="51"/>
     <w:lsdException w:name="List Table 7 Colorful Accent 6" w:uiPriority="52"/>
+    <w:lsdException w:name="Mention" w:semiHidden="1" w:unhideWhenUsed="1"/>
   </w:latentStyles>
   <w:style w:type="paragraph" w:default="1" w:styleId="Normal">
     <w:name w:val="Normal"/>
@@ -8764,7 +8964,7 @@
 </file>
 
 <file path=customXml/itemProps1.xml><?xml version="1.0" encoding="utf-8"?>
-<ds:datastoreItem xmlns:ds="http://schemas.openxmlformats.org/officeDocument/2006/customXml" ds:itemID="{B54C0493-4643-478A-BAD1-962CB654B7DA}">
+<ds:datastoreItem xmlns:ds="http://schemas.openxmlformats.org/officeDocument/2006/customXml" ds:itemID="{7AA9A628-8FB9-4C72-9864-66F6091107A4}">
   <ds:schemaRefs>
     <ds:schemaRef ds:uri="http://schemas.openxmlformats.org/officeDocument/2006/bibliography"/>
   </ds:schemaRefs>

</xml_diff>

<commit_message>
more bug fixes in enginelib
</commit_message>
<xml_diff>
--- a/HELPME.docx
+++ b/HELPME.docx
@@ -1,10 +1,10 @@
 
 <file path=word/document.xml><?xml version="1.0" encoding="utf-8"?>
-<w:document xmlns:wpc="http://schemas.microsoft.com/office/word/2010/wordprocessingCanvas" xmlns:cx="http://schemas.microsoft.com/office/drawing/2014/chartex" xmlns:cx1="http://schemas.microsoft.com/office/drawing/2015/9/8/chartex" xmlns:mc="http://schemas.openxmlformats.org/markup-compatibility/2006" xmlns:o="urn:schemas-microsoft-com:office:office" xmlns:r="http://schemas.openxmlformats.org/officeDocument/2006/relationships" xmlns:m="http://schemas.openxmlformats.org/officeDocument/2006/math" xmlns:v="urn:schemas-microsoft-com:vml" xmlns:wp14="http://schemas.microsoft.com/office/word/2010/wordprocessingDrawing" xmlns:wp="http://schemas.openxmlformats.org/drawingml/2006/wordprocessingDrawing" xmlns:w10="urn:schemas-microsoft-com:office:word" xmlns:w="http://schemas.openxmlformats.org/wordprocessingml/2006/main" xmlns:w14="http://schemas.microsoft.com/office/word/2010/wordml" xmlns:w15="http://schemas.microsoft.com/office/word/2012/wordml" xmlns:w16se="http://schemas.microsoft.com/office/word/2015/wordml/symex" xmlns:wpg="http://schemas.microsoft.com/office/word/2010/wordprocessingGroup" xmlns:wpi="http://schemas.microsoft.com/office/word/2010/wordprocessingInk" xmlns:wne="http://schemas.microsoft.com/office/word/2006/wordml" xmlns:wps="http://schemas.microsoft.com/office/word/2010/wordprocessingShape" mc:Ignorable="w14 w15 w16se wp14">
+<w:document xmlns:wpc="http://schemas.microsoft.com/office/word/2010/wordprocessingCanvas" xmlns:cx="http://schemas.microsoft.com/office/drawing/2014/chartex" xmlns:cx1="http://schemas.microsoft.com/office/drawing/2015/9/8/chartex" xmlns:cx2="http://schemas.microsoft.com/office/drawing/2015/10/21/chartex" xmlns:cx3="http://schemas.microsoft.com/office/drawing/2016/5/9/chartex" xmlns:cx4="http://schemas.microsoft.com/office/drawing/2016/5/10/chartex" xmlns:cx5="http://schemas.microsoft.com/office/drawing/2016/5/11/chartex" xmlns:mc="http://schemas.openxmlformats.org/markup-compatibility/2006" xmlns:o="urn:schemas-microsoft-com:office:office" xmlns:r="http://schemas.openxmlformats.org/officeDocument/2006/relationships" xmlns:m="http://schemas.openxmlformats.org/officeDocument/2006/math" xmlns:v="urn:schemas-microsoft-com:vml" xmlns:wp14="http://schemas.microsoft.com/office/word/2010/wordprocessingDrawing" xmlns:wp="http://schemas.openxmlformats.org/drawingml/2006/wordprocessingDrawing" xmlns:w10="urn:schemas-microsoft-com:office:word" xmlns:w="http://schemas.openxmlformats.org/wordprocessingml/2006/main" xmlns:w14="http://schemas.microsoft.com/office/word/2010/wordml" xmlns:w15="http://schemas.microsoft.com/office/word/2012/wordml" xmlns:w16se="http://schemas.microsoft.com/office/word/2015/wordml/symex" xmlns:wpg="http://schemas.microsoft.com/office/word/2010/wordprocessingGroup" xmlns:wpi="http://schemas.microsoft.com/office/word/2010/wordprocessingInk" xmlns:wne="http://schemas.microsoft.com/office/word/2006/wordml" xmlns:wps="http://schemas.microsoft.com/office/word/2010/wordprocessingShape" mc:Ignorable="w14 w15 w16se wp14">
   <w:body>
     <w:p>
       <w:pPr>
-        <w:pStyle w:val="Title"/>
+        <w:pStyle w:val="Tittel"/>
         <w:rPr>
           <w:lang w:val="en-US"/>
         </w:rPr>
@@ -81,7 +81,7 @@
     </w:p>
     <w:p>
       <w:pPr>
-        <w:pStyle w:val="Date"/>
+        <w:pStyle w:val="Dato"/>
         <w:jc w:val="right"/>
         <w:rPr>
           <w:lang w:val="en-US"/>
@@ -104,7 +104,7 @@
           <w:noProof/>
           <w:lang w:val="en-GB"/>
         </w:rPr>
-        <w:t>07 February 2016</w:t>
+        <w:t>14 December 2016</w:t>
       </w:r>
       <w:r>
         <w:fldChar w:fldCharType="end"/>
@@ -112,7 +112,7 @@
     </w:p>
     <w:p>
       <w:pPr>
-        <w:pStyle w:val="NoSpacing"/>
+        <w:pStyle w:val="Ingenmellomrom"/>
         <w:rPr>
           <w:lang w:val="en-US"/>
         </w:rPr>
@@ -142,7 +142,7 @@
     </w:p>
     <w:p>
       <w:pPr>
-        <w:pStyle w:val="Heading2"/>
+        <w:pStyle w:val="Overskrift2"/>
         <w:rPr>
           <w:lang w:val="en-US"/>
         </w:rPr>
@@ -156,7 +156,7 @@
     </w:p>
     <w:p>
       <w:pPr>
-        <w:pStyle w:val="BodyText"/>
+        <w:pStyle w:val="Brdtekst"/>
         <w:jc w:val="both"/>
         <w:rPr>
           <w:lang w:val="en-US"/>
@@ -229,7 +229,7 @@
       <w:hyperlink r:id="rId9" w:history="1">
         <w:r>
           <w:rPr>
-            <w:rStyle w:val="Hyperlink"/>
+            <w:rStyle w:val="Hyperkobling"/>
             <w:lang w:val="en-US"/>
           </w:rPr>
           <w:t>Helmholtz Zentrum research center</w:t>
@@ -282,7 +282,7 @@
     </w:p>
     <w:p>
       <w:pPr>
-        <w:pStyle w:val="ListParagraph"/>
+        <w:pStyle w:val="Listeavsnitt"/>
         <w:numPr>
           <w:ilvl w:val="0"/>
           <w:numId w:val="1"/>
@@ -315,7 +315,7 @@
     </w:p>
     <w:p>
       <w:pPr>
-        <w:pStyle w:val="ListParagraph"/>
+        <w:pStyle w:val="Listeavsnitt"/>
         <w:numPr>
           <w:ilvl w:val="0"/>
           <w:numId w:val="1"/>
@@ -374,7 +374,7 @@
     </w:p>
     <w:p>
       <w:pPr>
-        <w:pStyle w:val="ListParagraph"/>
+        <w:pStyle w:val="Listeavsnitt"/>
         <w:numPr>
           <w:ilvl w:val="0"/>
           <w:numId w:val="1"/>
@@ -399,7 +399,7 @@
     </w:p>
     <w:p>
       <w:pPr>
-        <w:pStyle w:val="ListParagraph"/>
+        <w:pStyle w:val="Listeavsnitt"/>
         <w:numPr>
           <w:ilvl w:val="0"/>
           <w:numId w:val="1"/>
@@ -418,7 +418,7 @@
     </w:p>
     <w:p>
       <w:pPr>
-        <w:pStyle w:val="ListParagraph"/>
+        <w:pStyle w:val="Listeavsnitt"/>
         <w:numPr>
           <w:ilvl w:val="0"/>
           <w:numId w:val="1"/>
@@ -451,7 +451,7 @@
     </w:p>
     <w:p>
       <w:pPr>
-        <w:pStyle w:val="Heading3"/>
+        <w:pStyle w:val="Overskrift3"/>
         <w:jc w:val="both"/>
         <w:rPr>
           <w:lang w:val="en-US"/>
@@ -551,7 +551,7 @@
     </w:p>
     <w:p>
       <w:pPr>
-        <w:pStyle w:val="ListParagraph"/>
+        <w:pStyle w:val="Listeavsnitt"/>
         <w:numPr>
           <w:ilvl w:val="0"/>
           <w:numId w:val="2"/>
@@ -584,7 +584,7 @@
     </w:p>
     <w:p>
       <w:pPr>
-        <w:pStyle w:val="ListParagraph"/>
+        <w:pStyle w:val="Listeavsnitt"/>
         <w:numPr>
           <w:ilvl w:val="0"/>
           <w:numId w:val="2"/>
@@ -603,7 +603,7 @@
     </w:p>
     <w:p>
       <w:pPr>
-        <w:pStyle w:val="ListParagraph"/>
+        <w:pStyle w:val="Listeavsnitt"/>
         <w:numPr>
           <w:ilvl w:val="0"/>
           <w:numId w:val="2"/>
@@ -630,7 +630,7 @@
         <w:proofErr w:type="spellStart"/>
         <w:r>
           <w:rPr>
-            <w:rStyle w:val="Hyperlink"/>
+            <w:rStyle w:val="Hyperkobling"/>
             <w:lang w:val="en-US"/>
           </w:rPr>
           <w:t>ffmpeg</w:t>
@@ -646,7 +646,7 @@
     </w:p>
     <w:p>
       <w:pPr>
-        <w:pStyle w:val="ListParagraph"/>
+        <w:pStyle w:val="Listeavsnitt"/>
         <w:numPr>
           <w:ilvl w:val="0"/>
           <w:numId w:val="2"/>
@@ -665,7 +665,7 @@
     </w:p>
     <w:p>
       <w:pPr>
-        <w:pStyle w:val="ListParagraph"/>
+        <w:pStyle w:val="Listeavsnitt"/>
         <w:numPr>
           <w:ilvl w:val="0"/>
           <w:numId w:val="2"/>
@@ -699,7 +699,7 @@
     </w:p>
     <w:p>
       <w:pPr>
-        <w:pStyle w:val="Heading2"/>
+        <w:pStyle w:val="Overskrift2"/>
         <w:jc w:val="both"/>
         <w:rPr>
           <w:lang w:val="en-US"/>
@@ -720,7 +720,7 @@
     </w:p>
     <w:p>
       <w:pPr>
-        <w:pStyle w:val="BodyText"/>
+        <w:pStyle w:val="Brdtekst"/>
         <w:jc w:val="both"/>
         <w:rPr>
           <w:lang w:val="en-US"/>
@@ -740,7 +740,7 @@
       </w:r>
       <w:r>
         <w:rPr>
-          <w:rStyle w:val="FootnoteReference"/>
+          <w:rStyle w:val="Fotnotereferanse"/>
           <w:lang w:val="en-US"/>
         </w:rPr>
         <w:footnoteReference w:id="1"/>
@@ -785,7 +785,7 @@
       </w:r>
       <w:r>
         <w:rPr>
-          <w:rStyle w:val="FootnoteReference"/>
+          <w:rStyle w:val="Fotnotereferanse"/>
           <w:lang w:val="en-US"/>
         </w:rPr>
         <w:footnoteReference w:id="2"/>
@@ -811,7 +811,7 @@
     </w:p>
     <w:p>
       <w:pPr>
-        <w:pStyle w:val="Heading3"/>
+        <w:pStyle w:val="Overskrift3"/>
         <w:jc w:val="both"/>
         <w:rPr>
           <w:lang w:val="en-US"/>
@@ -826,7 +826,7 @@
     </w:p>
     <w:p>
       <w:pPr>
-        <w:pStyle w:val="BodyText"/>
+        <w:pStyle w:val="Brdtekst"/>
         <w:jc w:val="both"/>
         <w:rPr>
           <w:lang w:val="en-US"/>
@@ -890,7 +890,7 @@
         <w:proofErr w:type="spellStart"/>
         <w:r>
           <w:rPr>
-            <w:rStyle w:val="Hyperlink"/>
+            <w:rStyle w:val="Hyperkobling"/>
             <w:lang w:val="en-US"/>
           </w:rPr>
           <w:t>viTables</w:t>
@@ -932,7 +932,7 @@
     </w:p>
     <w:p>
       <w:pPr>
-        <w:pStyle w:val="Heading3"/>
+        <w:pStyle w:val="Overskrift3"/>
         <w:jc w:val="both"/>
         <w:rPr>
           <w:lang w:val="en-US"/>
@@ -947,7 +947,7 @@
     </w:p>
     <w:p>
       <w:pPr>
-        <w:pStyle w:val="BodyText"/>
+        <w:pStyle w:val="Brdtekst"/>
         <w:jc w:val="both"/>
         <w:rPr>
           <w:lang w:val="en-US"/>
@@ -976,14 +976,14 @@
       <w:hyperlink r:id="rId14" w:history="1">
         <w:r>
           <w:rPr>
-            <w:rStyle w:val="Hyperlink"/>
+            <w:rStyle w:val="Hyperkobling"/>
             <w:lang w:val="en-US"/>
           </w:rPr>
           <w:t xml:space="preserve">NIST </w:t>
         </w:r>
         <w:r>
           <w:rPr>
-            <w:rStyle w:val="Hyperlink"/>
+            <w:rStyle w:val="Hyperkobling"/>
             <w:lang w:val="en-US"/>
           </w:rPr>
           <w:t>XCOM database</w:t>
@@ -1004,7 +1004,7 @@
     </w:p>
     <w:p>
       <w:pPr>
-        <w:pStyle w:val="BodyText"/>
+        <w:pStyle w:val="Brdtekst"/>
         <w:jc w:val="both"/>
         <w:rPr>
           <w:lang w:val="en-US"/>
@@ -1041,7 +1041,7 @@
     </w:p>
     <w:p>
       <w:pPr>
-        <w:pStyle w:val="BodyText"/>
+        <w:pStyle w:val="Brdtekst"/>
         <w:jc w:val="both"/>
         <w:rPr>
           <w:lang w:val="en-US"/>
@@ -1162,7 +1162,7 @@
     </w:p>
     <w:p>
       <w:pPr>
-        <w:pStyle w:val="Heading3"/>
+        <w:pStyle w:val="Overskrift3"/>
         <w:jc w:val="both"/>
         <w:rPr>
           <w:lang w:val="en-US"/>
@@ -1177,7 +1177,7 @@
     </w:p>
     <w:p>
       <w:pPr>
-        <w:pStyle w:val="BodyText"/>
+        <w:pStyle w:val="Brdtekst"/>
         <w:jc w:val="both"/>
         <w:rPr>
           <w:lang w:val="en-US"/>
@@ -1385,7 +1385,7 @@
     </w:p>
     <w:p>
       <w:pPr>
-        <w:pStyle w:val="Heading3"/>
+        <w:pStyle w:val="Overskrift3"/>
         <w:jc w:val="both"/>
         <w:rPr>
           <w:lang w:val="en-US"/>
@@ -1400,7 +1400,7 @@
     </w:p>
     <w:p>
       <w:pPr>
-        <w:pStyle w:val="BodyText"/>
+        <w:pStyle w:val="Brdtekst"/>
         <w:jc w:val="both"/>
         <w:rPr>
           <w:lang w:val="en-US"/>
@@ -1439,7 +1439,7 @@
     </w:p>
     <w:p>
       <w:pPr>
-        <w:pStyle w:val="BodyText"/>
+        <w:pStyle w:val="Brdtekst"/>
         <w:jc w:val="both"/>
         <w:rPr>
           <w:i/>
@@ -1582,7 +1582,7 @@
     </w:p>
     <w:p>
       <w:pPr>
-        <w:pStyle w:val="BodyText"/>
+        <w:pStyle w:val="Brdtekst"/>
         <w:jc w:val="both"/>
         <w:rPr>
           <w:lang w:val="en-US"/>
@@ -1649,21 +1649,7 @@
         <w:rPr>
           <w:lang w:val="en-US"/>
         </w:rPr>
-        <w:t xml:space="preserve"> is material </w:t>
-      </w:r>
-      <w:proofErr w:type="gramStart"/>
-      <w:r>
-        <w:rPr>
-          <w:lang w:val="en-US"/>
-        </w:rPr>
-        <w:t>density.</w:t>
-      </w:r>
-      <w:proofErr w:type="gramEnd"/>
-      <w:r>
-        <w:rPr>
-          <w:lang w:val="en-US"/>
-        </w:rPr>
-        <w:t xml:space="preserve">  The corresponding CT number for a material is the</w:t>
+        <w:t xml:space="preserve"> is material density.  The corresponding CT number for a material is the</w:t>
       </w:r>
       <w:r>
         <w:rPr>
@@ -1680,7 +1666,7 @@
     </w:p>
     <w:p>
       <w:pPr>
-        <w:pStyle w:val="BodyText"/>
+        <w:pStyle w:val="Brdtekst"/>
         <w:jc w:val="both"/>
         <w:rPr>
           <w:rFonts w:eastAsiaTheme="minorEastAsia"/>
@@ -1973,7 +1959,7 @@
     </w:p>
     <w:p>
       <w:pPr>
-        <w:pStyle w:val="BodyText"/>
+        <w:pStyle w:val="Brdtekst"/>
         <w:jc w:val="both"/>
         <w:rPr>
           <w:lang w:val="en-US"/>
@@ -1988,7 +1974,7 @@
     </w:p>
     <w:p>
       <w:pPr>
-        <w:pStyle w:val="Heading3"/>
+        <w:pStyle w:val="Overskrift3"/>
         <w:jc w:val="both"/>
         <w:rPr>
           <w:lang w:val="en-US"/>
@@ -2003,7 +1989,7 @@
     </w:p>
     <w:p>
       <w:pPr>
-        <w:pStyle w:val="BodyText"/>
+        <w:pStyle w:val="Brdtekst"/>
         <w:jc w:val="both"/>
         <w:rPr>
           <w:lang w:val="en-US"/>
@@ -2118,7 +2104,7 @@
     </w:p>
     <w:p>
       <w:pPr>
-        <w:pStyle w:val="BodyText"/>
+        <w:pStyle w:val="Brdtekst"/>
         <w:jc w:val="both"/>
         <w:rPr>
           <w:rFonts w:eastAsiaTheme="minorEastAsia"/>
@@ -2198,7 +2184,7 @@
     </w:p>
     <w:p>
       <w:pPr>
-        <w:pStyle w:val="BodyText"/>
+        <w:pStyle w:val="Brdtekst"/>
         <w:jc w:val="both"/>
         <w:rPr>
           <w:i/>
@@ -2244,7 +2230,7 @@
     </w:p>
     <w:p>
       <w:pPr>
-        <w:pStyle w:val="BodyText"/>
+        <w:pStyle w:val="Brdtekst"/>
         <w:jc w:val="both"/>
         <w:rPr>
           <w:lang w:val="en-US"/>
@@ -2259,7 +2245,7 @@
     </w:p>
     <w:p>
       <w:pPr>
-        <w:pStyle w:val="BodyText"/>
+        <w:pStyle w:val="Brdtekst"/>
         <w:jc w:val="both"/>
         <w:rPr>
           <w:i/>
@@ -2351,7 +2337,7 @@
     </w:p>
     <w:p>
       <w:pPr>
-        <w:pStyle w:val="BodyText"/>
+        <w:pStyle w:val="Brdtekst"/>
         <w:jc w:val="both"/>
         <w:rPr>
           <w:lang w:val="en-US"/>
@@ -2404,27 +2390,13 @@
         <w:rPr>
           <w:lang w:val="en-US"/>
         </w:rPr>
-        <w:t xml:space="preserve">tenuation constant for all </w:t>
-      </w:r>
-      <w:proofErr w:type="gramStart"/>
-      <w:r>
-        <w:rPr>
-          <w:lang w:val="en-US"/>
-        </w:rPr>
-        <w:t>materials</w:t>
-      </w:r>
-      <w:r>
-        <w:rPr>
-          <w:lang w:val="en-US"/>
-        </w:rPr>
-        <w:t>.</w:t>
-      </w:r>
-      <w:proofErr w:type="gramEnd"/>
-      <w:r>
-        <w:rPr>
-          <w:lang w:val="en-US"/>
-        </w:rPr>
-        <w:t xml:space="preserve"> An interaction after step</w:t>
+        <w:t>tenuation constant for all materials</w:t>
+      </w:r>
+      <w:r>
+        <w:rPr>
+          <w:lang w:val="en-US"/>
+        </w:rPr>
+        <w:t>. An interaction after step</w:t>
       </w:r>
       <w:r>
         <w:rPr>
@@ -2462,7 +2434,7 @@
     </w:p>
     <w:p>
       <w:pPr>
-        <w:pStyle w:val="BodyText"/>
+        <w:pStyle w:val="Brdtekst"/>
         <w:jc w:val="both"/>
         <w:rPr>
           <w:i/>
@@ -2561,7 +2533,7 @@
     </w:p>
     <w:p>
       <w:pPr>
-        <w:pStyle w:val="BodyText"/>
+        <w:pStyle w:val="Brdtekst"/>
         <w:jc w:val="both"/>
         <w:rPr>
           <w:lang w:val="en-US"/>
@@ -2840,7 +2812,7 @@
     </w:p>
     <w:p>
       <w:pPr>
-        <w:pStyle w:val="List"/>
+        <w:pStyle w:val="Liste"/>
         <w:jc w:val="both"/>
         <w:rPr>
           <w:lang w:val="en-US"/>
@@ -3043,7 +3015,7 @@
     </w:p>
     <w:p>
       <w:pPr>
-        <w:pStyle w:val="List"/>
+        <w:pStyle w:val="Liste"/>
         <w:jc w:val="both"/>
         <w:rPr>
           <w:lang w:val="en-US"/>
@@ -3072,7 +3044,7 @@
     </w:p>
     <w:p>
       <w:pPr>
-        <w:pStyle w:val="List"/>
+        <w:pStyle w:val="Liste"/>
         <w:jc w:val="both"/>
         <w:rPr>
           <w:lang w:val="en-US"/>
@@ -3571,7 +3543,7 @@
     </w:p>
     <w:p>
       <w:pPr>
-        <w:pStyle w:val="List"/>
+        <w:pStyle w:val="Liste"/>
         <w:jc w:val="both"/>
         <w:rPr>
           <w:lang w:val="en-US"/>
@@ -3607,7 +3579,7 @@
     </w:p>
     <w:p>
       <w:pPr>
-        <w:pStyle w:val="List"/>
+        <w:pStyle w:val="Liste"/>
         <w:jc w:val="both"/>
         <w:rPr>
           <w:rFonts w:eastAsiaTheme="minorEastAsia"/>
@@ -4149,7 +4121,7 @@
     </w:p>
     <w:p>
       <w:pPr>
-        <w:pStyle w:val="List"/>
+        <w:pStyle w:val="Liste"/>
         <w:jc w:val="both"/>
         <w:rPr>
           <w:lang w:val="en-US"/>
@@ -4339,7 +4311,7 @@
     </w:p>
     <w:p>
       <w:pPr>
-        <w:pStyle w:val="BodyText"/>
+        <w:pStyle w:val="Brdtekst"/>
         <w:jc w:val="both"/>
         <w:rPr>
           <w:i/>
@@ -4633,7 +4605,7 @@
     </w:p>
     <w:p>
       <w:pPr>
-        <w:pStyle w:val="ListParagraph"/>
+        <w:pStyle w:val="Listeavsnitt"/>
         <w:numPr>
           <w:ilvl w:val="0"/>
           <w:numId w:val="3"/>
@@ -4859,7 +4831,7 @@
     </w:p>
     <w:p>
       <w:pPr>
-        <w:pStyle w:val="ListParagraph"/>
+        <w:pStyle w:val="Listeavsnitt"/>
         <w:numPr>
           <w:ilvl w:val="0"/>
           <w:numId w:val="3"/>
@@ -5093,7 +5065,7 @@
     </w:p>
     <w:p>
       <w:pPr>
-        <w:pStyle w:val="BodyText"/>
+        <w:pStyle w:val="Brdtekst"/>
         <w:jc w:val="both"/>
         <w:rPr>
           <w:i/>
@@ -5306,7 +5278,7 @@
     </w:p>
     <w:p>
       <w:pPr>
-        <w:pStyle w:val="BodyText"/>
+        <w:pStyle w:val="Brdtekst"/>
         <w:jc w:val="both"/>
         <w:rPr>
           <w:lang w:val="en-US"/>
@@ -5422,7 +5394,7 @@
     </w:p>
     <w:p>
       <w:pPr>
-        <w:pStyle w:val="BodyText"/>
+        <w:pStyle w:val="Brdtekst"/>
         <w:jc w:val="both"/>
         <w:rPr>
           <w:lang w:val="en-US"/>
@@ -5487,7 +5459,7 @@
     </w:p>
     <w:p>
       <w:pPr>
-        <w:pStyle w:val="BodyText"/>
+        <w:pStyle w:val="Brdtekst"/>
         <w:jc w:val="both"/>
         <w:rPr>
           <w:i/>
@@ -5680,7 +5652,7 @@
     </w:p>
     <w:p>
       <w:pPr>
-        <w:pStyle w:val="BodyText"/>
+        <w:pStyle w:val="Brdtekst"/>
         <w:jc w:val="both"/>
         <w:rPr>
           <w:lang w:val="en-US"/>
@@ -6246,7 +6218,7 @@
     </w:p>
     <w:p>
       <w:pPr>
-        <w:pStyle w:val="Caption"/>
+        <w:pStyle w:val="Bildetekst"/>
         <w:rPr>
           <w:b w:val="0"/>
           <w:color w:val="auto"/>
@@ -6374,7 +6346,7 @@
     </w:p>
     <w:p>
       <w:pPr>
-        <w:pStyle w:val="BodyText"/>
+        <w:pStyle w:val="Brdtekst"/>
         <w:jc w:val="both"/>
         <w:rPr>
           <w:lang w:val="en-US"/>
@@ -6403,7 +6375,7 @@
     </w:p>
     <w:p>
       <w:pPr>
-        <w:pStyle w:val="BodyText"/>
+        <w:pStyle w:val="Brdtekst"/>
         <w:jc w:val="both"/>
         <w:rPr>
           <w:rFonts w:eastAsiaTheme="minorEastAsia"/>
@@ -6448,7 +6420,7 @@
     </w:p>
     <w:p>
       <w:pPr>
-        <w:pStyle w:val="BodyText"/>
+        <w:pStyle w:val="Brdtekst"/>
         <w:rPr>
           <w:lang w:val="en-US"/>
         </w:rPr>
@@ -6456,7 +6428,7 @@
     </w:p>
     <w:p>
       <w:pPr>
-        <w:pStyle w:val="BodyText"/>
+        <w:pStyle w:val="Brdtekst"/>
         <w:rPr>
           <w:rFonts w:eastAsiaTheme="minorEastAsia"/>
           <w:lang w:val="en-US"/>
@@ -6479,7 +6451,7 @@
     </w:p>
     <w:p>
       <w:pPr>
-        <w:pStyle w:val="BodyText"/>
+        <w:pStyle w:val="Brdtekst"/>
         <w:rPr>
           <w:rFonts w:eastAsiaTheme="minorEastAsia"/>
           <w:lang w:val="en-US"/>
@@ -6488,7 +6460,7 @@
     </w:p>
     <w:p>
       <w:pPr>
-        <w:pStyle w:val="BodyText"/>
+        <w:pStyle w:val="Brdtekst"/>
         <w:rPr>
           <w:lang w:val="en-US"/>
         </w:rPr>
@@ -6810,7 +6782,7 @@
     </w:p>
     <w:p>
       <w:pPr>
-        <w:pStyle w:val="BodyText"/>
+        <w:pStyle w:val="Brdtekst"/>
         <w:rPr>
           <w:rFonts w:eastAsiaTheme="minorEastAsia"/>
           <w:lang w:val="en-US"/>
@@ -6892,7 +6864,7 @@
     </w:p>
     <w:p>
       <w:pPr>
-        <w:pStyle w:val="BodyText"/>
+        <w:pStyle w:val="Brdtekst"/>
         <w:rPr>
           <w:rFonts w:eastAsiaTheme="minorEastAsia"/>
           <w:lang w:val="en-US"/>
@@ -6903,87 +6875,122 @@
           <w:rFonts w:eastAsiaTheme="minorEastAsia"/>
           <w:lang w:val="en-US"/>
         </w:rPr>
-        <w:t>The distribution of 50,000 coheren</w:t>
-      </w:r>
+        <w:t xml:space="preserve">The distribution of 50,000 coherent scatter angle events is illustrated in </w:t>
+      </w:r>
+      <w:r>
+        <w:rPr>
+          <w:rFonts w:eastAsiaTheme="minorEastAsia"/>
+          <w:lang w:val="en-US"/>
+        </w:rPr>
+        <w:fldChar w:fldCharType="begin"/>
+      </w:r>
+      <w:r>
+        <w:rPr>
+          <w:rFonts w:eastAsiaTheme="minorEastAsia"/>
+          <w:lang w:val="en-US"/>
+        </w:rPr>
+        <w:instrText xml:space="preserve"> REF _Ref442430952 \h </w:instrText>
+      </w:r>
+      <w:r>
+        <w:rPr>
+          <w:rFonts w:eastAsiaTheme="minorEastAsia"/>
+          <w:lang w:val="en-US"/>
+        </w:rPr>
+      </w:r>
+      <w:r>
+        <w:rPr>
+          <w:rFonts w:eastAsiaTheme="minorEastAsia"/>
+          <w:lang w:val="en-US"/>
+        </w:rPr>
+        <w:fldChar w:fldCharType="separate"/>
+      </w:r>
+      <w:r>
+        <w:rPr>
+          <w:lang w:val="en-US"/>
+        </w:rPr>
+        <w:t xml:space="preserve">Figure </w:t>
+      </w:r>
+      <w:r>
+        <w:rPr>
+          <w:b/>
+          <w:noProof/>
+          <w:lang w:val="en-US"/>
+        </w:rPr>
+        <w:t>1</w:t>
+      </w:r>
+      <w:r>
+        <w:rPr>
+          <w:rFonts w:eastAsiaTheme="minorEastAsia"/>
+          <w:lang w:val="en-US"/>
+        </w:rPr>
+        <w:fldChar w:fldCharType="end"/>
+      </w:r>
+      <w:r>
+        <w:rPr>
+          <w:rFonts w:eastAsiaTheme="minorEastAsia"/>
+          <w:lang w:val="en-US"/>
+        </w:rPr>
+        <w:t>.</w:t>
+      </w:r>
+    </w:p>
+    <w:p>
+      <w:pPr>
+        <w:pStyle w:val="Brdtekst"/>
+        <w:rPr>
+          <w:lang w:val="en-US"/>
+        </w:rPr>
+      </w:pPr>
+      <w:sdt>
+        <w:sdtPr>
+          <w:rPr>
+            <w:lang w:val="en-US"/>
+          </w:rPr>
+          <w:id w:val="-441849313"/>
+          <w:citation/>
+        </w:sdtPr>
+        <w:sdtContent>
+          <w:r>
+            <w:rPr>
+              <w:lang w:val="en-US"/>
+            </w:rPr>
+            <w:fldChar w:fldCharType="begin"/>
+          </w:r>
+          <w:r>
+            <w:rPr>
+              <w:lang w:val="en-US"/>
+            </w:rPr>
+            <w:instrText xml:space="preserve"> CITATION Gri131 \l 1033 </w:instrText>
+          </w:r>
+          <w:r>
+            <w:rPr>
+              <w:lang w:val="en-US"/>
+            </w:rPr>
+            <w:fldChar w:fldCharType="separate"/>
+          </w:r>
+          <w:r>
+            <w:rPr>
+              <w:noProof/>
+              <w:lang w:val="en-US"/>
+            </w:rPr>
+            <w:t>(6)</w:t>
+          </w:r>
+          <w:r>
+            <w:rPr>
+              <w:lang w:val="en-US"/>
+            </w:rPr>
+            <w:fldChar w:fldCharType="end"/>
+          </w:r>
+        </w:sdtContent>
+      </w:sdt>
+    </w:p>
+    <w:p>
+      <w:pPr>
+        <w:rPr>
+          <w:lang w:val="en-US"/>
+        </w:rPr>
+      </w:pPr>
       <w:bookmarkStart w:id="1" w:name="_GoBack"/>
       <w:bookmarkEnd w:id="1"/>
-      <w:r>
-        <w:rPr>
-          <w:rFonts w:eastAsiaTheme="minorEastAsia"/>
-          <w:lang w:val="en-US"/>
-        </w:rPr>
-        <w:t xml:space="preserve">t scatter angle events is illustrated in </w:t>
-      </w:r>
-      <w:r>
-        <w:rPr>
-          <w:rFonts w:eastAsiaTheme="minorEastAsia"/>
-          <w:lang w:val="en-US"/>
-        </w:rPr>
-        <w:fldChar w:fldCharType="begin"/>
-      </w:r>
-      <w:r>
-        <w:rPr>
-          <w:rFonts w:eastAsiaTheme="minorEastAsia"/>
-          <w:lang w:val="en-US"/>
-        </w:rPr>
-        <w:instrText xml:space="preserve"> REF _Ref442430952 \h </w:instrText>
-      </w:r>
-      <w:r>
-        <w:rPr>
-          <w:rFonts w:eastAsiaTheme="minorEastAsia"/>
-          <w:lang w:val="en-US"/>
-        </w:rPr>
-      </w:r>
-      <w:r>
-        <w:rPr>
-          <w:rFonts w:eastAsiaTheme="minorEastAsia"/>
-          <w:lang w:val="en-US"/>
-        </w:rPr>
-        <w:fldChar w:fldCharType="separate"/>
-      </w:r>
-      <w:r>
-        <w:rPr>
-          <w:lang w:val="en-US"/>
-        </w:rPr>
-        <w:t xml:space="preserve">Figure </w:t>
-      </w:r>
-      <w:r>
-        <w:rPr>
-          <w:b/>
-          <w:noProof/>
-          <w:lang w:val="en-US"/>
-        </w:rPr>
-        <w:t>1</w:t>
-      </w:r>
-      <w:r>
-        <w:rPr>
-          <w:rFonts w:eastAsiaTheme="minorEastAsia"/>
-          <w:lang w:val="en-US"/>
-        </w:rPr>
-        <w:fldChar w:fldCharType="end"/>
-      </w:r>
-      <w:r>
-        <w:rPr>
-          <w:rFonts w:eastAsiaTheme="minorEastAsia"/>
-          <w:lang w:val="en-US"/>
-        </w:rPr>
-        <w:t>.</w:t>
-      </w:r>
-    </w:p>
-    <w:p>
-      <w:pPr>
-        <w:pStyle w:val="BodyText"/>
-        <w:rPr>
-          <w:lang w:val="en-US"/>
-        </w:rPr>
-      </w:pPr>
-    </w:p>
-    <w:p>
-      <w:pPr>
-        <w:rPr>
-          <w:lang w:val="en-US"/>
-        </w:rPr>
-      </w:pPr>
       <w:r>
         <w:rPr>
           <w:lang w:val="en-US"/>
@@ -7011,7 +7018,7 @@
       <w:sdtContent>
         <w:p>
           <w:pPr>
-            <w:pStyle w:val="Heading1"/>
+            <w:pStyle w:val="Overskrift1"/>
             <w:rPr>
               <w:lang w:val="en-US"/>
             </w:rPr>
@@ -7032,9 +7039,11 @@
           <w:sdtContent>
             <w:p>
               <w:pPr>
-                <w:pStyle w:val="Bibliography"/>
+                <w:pStyle w:val="Bibliografi"/>
                 <w:rPr>
                   <w:noProof/>
+                  <w:sz w:val="24"/>
+                  <w:szCs w:val="24"/>
                   <w:lang w:val="en-US"/>
                 </w:rPr>
               </w:pPr>
@@ -7092,7 +7101,7 @@
             </w:p>
             <w:p>
               <w:pPr>
-                <w:pStyle w:val="Bibliography"/>
+                <w:pStyle w:val="Bibliografi"/>
                 <w:rPr>
                   <w:noProof/>
                   <w:lang w:val="en-US"/>
@@ -7140,7 +7149,7 @@
             </w:p>
             <w:p>
               <w:pPr>
-                <w:pStyle w:val="Bibliography"/>
+                <w:pStyle w:val="Bibliografi"/>
                 <w:rPr>
                   <w:noProof/>
                   <w:lang w:val="en-US"/>
@@ -7181,8 +7190,10 @@
             </w:p>
             <w:p>
               <w:pPr>
-                <w:pStyle w:val="Bibliography"/>
+                <w:pStyle w:val="Bibliografi"/>
                 <w:rPr>
+                  <w:b/>
+                  <w:bCs/>
                   <w:noProof/>
                   <w:lang w:val="en-US"/>
                 </w:rPr>
@@ -7205,6 +7216,8 @@
               </w:r>
               <w:r>
                 <w:rPr>
+                  <w:b/>
+                  <w:bCs/>
                   <w:noProof/>
                   <w:lang w:val="en-US"/>
                 </w:rPr>
@@ -7213,19 +7226,14 @@
             </w:p>
             <w:p>
               <w:pPr>
-                <w:pStyle w:val="Bibliography"/>
+                <w:pStyle w:val="Bibliografi"/>
                 <w:rPr>
+                  <w:b/>
+                  <w:bCs/>
                   <w:noProof/>
                   <w:lang w:val="en-US"/>
                 </w:rPr>
               </w:pPr>
-              <w:r>
-                <w:rPr>
-                  <w:noProof/>
-                  <w:lang w:val="en-US"/>
-                </w:rPr>
-                <w:t xml:space="preserve">5. </w:t>
-              </w:r>
               <w:r>
                 <w:rPr>
                   <w:b/>
@@ -7233,17 +7241,12 @@
                   <w:noProof/>
                   <w:lang w:val="en-US"/>
                 </w:rPr>
-                <w:t>Peplow, D. E. and Verghese, K.</w:t>
+                <w:t xml:space="preserve">5. Peplow, D. E. and Verghese, K. Measured molecular coherent scattering form factors of animal tissues, plastics and human breast tissue. </w:t>
               </w:r>
               <w:r>
                 <w:rPr>
-                  <w:noProof/>
-                  <w:lang w:val="en-US"/>
-                </w:rPr>
-                <w:t xml:space="preserve"> Measured molecular coherent scattering form factors of animal tissues, plastics and human breast tissue. </w:t>
-              </w:r>
-              <w:r>
-                <w:rPr>
+                  <w:b/>
+                  <w:bCs/>
                   <w:i/>
                   <w:iCs/>
                   <w:noProof/>
@@ -7253,10 +7256,52 @@
               </w:r>
               <w:r>
                 <w:rPr>
+                  <w:b/>
+                  <w:bCs/>
                   <w:noProof/>
                   <w:lang w:val="en-US"/>
                 </w:rPr>
                 <w:t>43, 1998.</w:t>
+              </w:r>
+            </w:p>
+            <w:p>
+              <w:pPr>
+                <w:pStyle w:val="Bibliografi"/>
+                <w:rPr>
+                  <w:b/>
+                  <w:bCs/>
+                  <w:noProof/>
+                  <w:lang w:val="en-US"/>
+                </w:rPr>
+              </w:pPr>
+              <w:r>
+                <w:rPr>
+                  <w:b/>
+                  <w:bCs/>
+                  <w:noProof/>
+                  <w:lang w:val="en-US"/>
+                </w:rPr>
+                <w:t xml:space="preserve">6. Grichine, V.M. Fast sampling model for X-ray Rayleigh scattering. </w:t>
+              </w:r>
+              <w:r>
+                <w:rPr>
+                  <w:b/>
+                  <w:bCs/>
+                  <w:i/>
+                  <w:iCs/>
+                  <w:noProof/>
+                  <w:lang w:val="en-US"/>
+                </w:rPr>
+                <w:t xml:space="preserve">Nuclear Instruments and Methods in Physics Research B. </w:t>
+              </w:r>
+              <w:r>
+                <w:rPr>
+                  <w:b/>
+                  <w:bCs/>
+                  <w:noProof/>
+                  <w:lang w:val="en-US"/>
+                </w:rPr>
+                <w:t>2013, 316.</w:t>
               </w:r>
             </w:p>
             <w:p>
@@ -7280,7 +7325,7 @@
 </file>
 
 <file path=word/endnotes.xml><?xml version="1.0" encoding="utf-8"?>
-<w:endnotes xmlns:wpc="http://schemas.microsoft.com/office/word/2010/wordprocessingCanvas" xmlns:cx="http://schemas.microsoft.com/office/drawing/2014/chartex" xmlns:cx1="http://schemas.microsoft.com/office/drawing/2015/9/8/chartex" xmlns:mc="http://schemas.openxmlformats.org/markup-compatibility/2006" xmlns:o="urn:schemas-microsoft-com:office:office" xmlns:r="http://schemas.openxmlformats.org/officeDocument/2006/relationships" xmlns:m="http://schemas.openxmlformats.org/officeDocument/2006/math" xmlns:v="urn:schemas-microsoft-com:vml" xmlns:wp14="http://schemas.microsoft.com/office/word/2010/wordprocessingDrawing" xmlns:wp="http://schemas.openxmlformats.org/drawingml/2006/wordprocessingDrawing" xmlns:w10="urn:schemas-microsoft-com:office:word" xmlns:w="http://schemas.openxmlformats.org/wordprocessingml/2006/main" xmlns:w14="http://schemas.microsoft.com/office/word/2010/wordml" xmlns:w15="http://schemas.microsoft.com/office/word/2012/wordml" xmlns:w16se="http://schemas.microsoft.com/office/word/2015/wordml/symex" xmlns:wpg="http://schemas.microsoft.com/office/word/2010/wordprocessingGroup" xmlns:wpi="http://schemas.microsoft.com/office/word/2010/wordprocessingInk" xmlns:wne="http://schemas.microsoft.com/office/word/2006/wordml" xmlns:wps="http://schemas.microsoft.com/office/word/2010/wordprocessingShape" mc:Ignorable="w14 w15 w16se wp14">
+<w:endnotes xmlns:wpc="http://schemas.microsoft.com/office/word/2010/wordprocessingCanvas" xmlns:cx="http://schemas.microsoft.com/office/drawing/2014/chartex" xmlns:cx1="http://schemas.microsoft.com/office/drawing/2015/9/8/chartex" xmlns:cx2="http://schemas.microsoft.com/office/drawing/2015/10/21/chartex" xmlns:cx3="http://schemas.microsoft.com/office/drawing/2016/5/9/chartex" xmlns:cx4="http://schemas.microsoft.com/office/drawing/2016/5/10/chartex" xmlns:cx5="http://schemas.microsoft.com/office/drawing/2016/5/11/chartex" xmlns:mc="http://schemas.openxmlformats.org/markup-compatibility/2006" xmlns:o="urn:schemas-microsoft-com:office:office" xmlns:r="http://schemas.openxmlformats.org/officeDocument/2006/relationships" xmlns:m="http://schemas.openxmlformats.org/officeDocument/2006/math" xmlns:v="urn:schemas-microsoft-com:vml" xmlns:wp14="http://schemas.microsoft.com/office/word/2010/wordprocessingDrawing" xmlns:wp="http://schemas.openxmlformats.org/drawingml/2006/wordprocessingDrawing" xmlns:w10="urn:schemas-microsoft-com:office:word" xmlns:w="http://schemas.openxmlformats.org/wordprocessingml/2006/main" xmlns:w14="http://schemas.microsoft.com/office/word/2010/wordml" xmlns:w15="http://schemas.microsoft.com/office/word/2012/wordml" xmlns:w16se="http://schemas.microsoft.com/office/word/2015/wordml/symex" xmlns:wpg="http://schemas.microsoft.com/office/word/2010/wordprocessingGroup" xmlns:wpi="http://schemas.microsoft.com/office/word/2010/wordprocessingInk" xmlns:wne="http://schemas.microsoft.com/office/word/2006/wordml" xmlns:wps="http://schemas.microsoft.com/office/word/2010/wordprocessingShape" mc:Ignorable="w14 w15 w16se wp14">
   <w:endnote w:type="separator" w:id="-1">
     <w:p>
       <w:pPr>
@@ -7305,7 +7350,7 @@
 </file>
 
 <file path=word/footnotes.xml><?xml version="1.0" encoding="utf-8"?>
-<w:footnotes xmlns:wpc="http://schemas.microsoft.com/office/word/2010/wordprocessingCanvas" xmlns:cx="http://schemas.microsoft.com/office/drawing/2014/chartex" xmlns:cx1="http://schemas.microsoft.com/office/drawing/2015/9/8/chartex" xmlns:mc="http://schemas.openxmlformats.org/markup-compatibility/2006" xmlns:o="urn:schemas-microsoft-com:office:office" xmlns:r="http://schemas.openxmlformats.org/officeDocument/2006/relationships" xmlns:m="http://schemas.openxmlformats.org/officeDocument/2006/math" xmlns:v="urn:schemas-microsoft-com:vml" xmlns:wp14="http://schemas.microsoft.com/office/word/2010/wordprocessingDrawing" xmlns:wp="http://schemas.openxmlformats.org/drawingml/2006/wordprocessingDrawing" xmlns:w10="urn:schemas-microsoft-com:office:word" xmlns:w="http://schemas.openxmlformats.org/wordprocessingml/2006/main" xmlns:w14="http://schemas.microsoft.com/office/word/2010/wordml" xmlns:w15="http://schemas.microsoft.com/office/word/2012/wordml" xmlns:w16se="http://schemas.microsoft.com/office/word/2015/wordml/symex" xmlns:wpg="http://schemas.microsoft.com/office/word/2010/wordprocessingGroup" xmlns:wpi="http://schemas.microsoft.com/office/word/2010/wordprocessingInk" xmlns:wne="http://schemas.microsoft.com/office/word/2006/wordml" xmlns:wps="http://schemas.microsoft.com/office/word/2010/wordprocessingShape" mc:Ignorable="w14 w15 w16se wp14">
+<w:footnotes xmlns:wpc="http://schemas.microsoft.com/office/word/2010/wordprocessingCanvas" xmlns:cx="http://schemas.microsoft.com/office/drawing/2014/chartex" xmlns:cx1="http://schemas.microsoft.com/office/drawing/2015/9/8/chartex" xmlns:cx2="http://schemas.microsoft.com/office/drawing/2015/10/21/chartex" xmlns:cx3="http://schemas.microsoft.com/office/drawing/2016/5/9/chartex" xmlns:cx4="http://schemas.microsoft.com/office/drawing/2016/5/10/chartex" xmlns:cx5="http://schemas.microsoft.com/office/drawing/2016/5/11/chartex" xmlns:mc="http://schemas.openxmlformats.org/markup-compatibility/2006" xmlns:o="urn:schemas-microsoft-com:office:office" xmlns:r="http://schemas.openxmlformats.org/officeDocument/2006/relationships" xmlns:m="http://schemas.openxmlformats.org/officeDocument/2006/math" xmlns:v="urn:schemas-microsoft-com:vml" xmlns:wp14="http://schemas.microsoft.com/office/word/2010/wordprocessingDrawing" xmlns:wp="http://schemas.openxmlformats.org/drawingml/2006/wordprocessingDrawing" xmlns:w10="urn:schemas-microsoft-com:office:word" xmlns:w="http://schemas.openxmlformats.org/wordprocessingml/2006/main" xmlns:w14="http://schemas.microsoft.com/office/word/2010/wordml" xmlns:w15="http://schemas.microsoft.com/office/word/2012/wordml" xmlns:w16se="http://schemas.microsoft.com/office/word/2015/wordml/symex" xmlns:wpg="http://schemas.microsoft.com/office/word/2010/wordprocessingGroup" xmlns:wpi="http://schemas.microsoft.com/office/word/2010/wordprocessingInk" xmlns:wne="http://schemas.microsoft.com/office/word/2006/wordml" xmlns:wps="http://schemas.microsoft.com/office/word/2010/wordprocessingShape" mc:Ignorable="w14 w15 w16se wp14">
   <w:footnote w:type="separator" w:id="-1">
     <w:p>
       <w:pPr>
@@ -7329,14 +7374,14 @@
   <w:footnote w:id="1">
     <w:p>
       <w:pPr>
-        <w:pStyle w:val="FootnoteText"/>
-        <w:rPr>
-          <w:lang w:val="en-US"/>
-        </w:rPr>
-      </w:pPr>
-      <w:r>
-        <w:rPr>
-          <w:rStyle w:val="FootnoteReference"/>
+        <w:pStyle w:val="Fotnotetekst"/>
+        <w:rPr>
+          <w:lang w:val="en-US"/>
+        </w:rPr>
+      </w:pPr>
+      <w:r>
+        <w:rPr>
+          <w:rStyle w:val="Fotnotereferanse"/>
         </w:rPr>
         <w:footnoteRef/>
       </w:r>
@@ -7357,14 +7402,14 @@
   <w:footnote w:id="2">
     <w:p>
       <w:pPr>
-        <w:pStyle w:val="FootnoteText"/>
-        <w:rPr>
-          <w:lang w:val="en-US"/>
-        </w:rPr>
-      </w:pPr>
-      <w:r>
-        <w:rPr>
-          <w:rStyle w:val="FootnoteReference"/>
+        <w:pStyle w:val="Fotnotetekst"/>
+        <w:rPr>
+          <w:lang w:val="en-US"/>
+        </w:rPr>
+      </w:pPr>
+      <w:r>
+        <w:rPr>
+          <w:rStyle w:val="Fotnotereferanse"/>
         </w:rPr>
         <w:footnoteRef/>
       </w:r>
@@ -7380,7 +7425,7 @@
 </file>
 
 <file path=word/numbering.xml><?xml version="1.0" encoding="utf-8"?>
-<w:numbering xmlns:wpc="http://schemas.microsoft.com/office/word/2010/wordprocessingCanvas" xmlns:cx="http://schemas.microsoft.com/office/drawing/2014/chartex" xmlns:cx1="http://schemas.microsoft.com/office/drawing/2015/9/8/chartex" xmlns:mc="http://schemas.openxmlformats.org/markup-compatibility/2006" xmlns:o="urn:schemas-microsoft-com:office:office" xmlns:r="http://schemas.openxmlformats.org/officeDocument/2006/relationships" xmlns:m="http://schemas.openxmlformats.org/officeDocument/2006/math" xmlns:v="urn:schemas-microsoft-com:vml" xmlns:wp14="http://schemas.microsoft.com/office/word/2010/wordprocessingDrawing" xmlns:wp="http://schemas.openxmlformats.org/drawingml/2006/wordprocessingDrawing" xmlns:w10="urn:schemas-microsoft-com:office:word" xmlns:w="http://schemas.openxmlformats.org/wordprocessingml/2006/main" xmlns:w14="http://schemas.microsoft.com/office/word/2010/wordml" xmlns:w15="http://schemas.microsoft.com/office/word/2012/wordml" xmlns:w16se="http://schemas.microsoft.com/office/word/2015/wordml/symex" xmlns:wpg="http://schemas.microsoft.com/office/word/2010/wordprocessingGroup" xmlns:wpi="http://schemas.microsoft.com/office/word/2010/wordprocessingInk" xmlns:wne="http://schemas.microsoft.com/office/word/2006/wordml" xmlns:wps="http://schemas.microsoft.com/office/word/2010/wordprocessingShape" mc:Ignorable="w14 w15 w16se wp14">
+<w:numbering xmlns:wpc="http://schemas.microsoft.com/office/word/2010/wordprocessingCanvas" xmlns:cx="http://schemas.microsoft.com/office/drawing/2014/chartex" xmlns:cx1="http://schemas.microsoft.com/office/drawing/2015/9/8/chartex" xmlns:cx2="http://schemas.microsoft.com/office/drawing/2015/10/21/chartex" xmlns:cx3="http://schemas.microsoft.com/office/drawing/2016/5/9/chartex" xmlns:cx4="http://schemas.microsoft.com/office/drawing/2016/5/10/chartex" xmlns:cx5="http://schemas.microsoft.com/office/drawing/2016/5/11/chartex" xmlns:mc="http://schemas.openxmlformats.org/markup-compatibility/2006" xmlns:o="urn:schemas-microsoft-com:office:office" xmlns:r="http://schemas.openxmlformats.org/officeDocument/2006/relationships" xmlns:m="http://schemas.openxmlformats.org/officeDocument/2006/math" xmlns:v="urn:schemas-microsoft-com:vml" xmlns:wp14="http://schemas.microsoft.com/office/word/2010/wordprocessingDrawing" xmlns:wp="http://schemas.openxmlformats.org/drawingml/2006/wordprocessingDrawing" xmlns:w10="urn:schemas-microsoft-com:office:word" xmlns:w="http://schemas.openxmlformats.org/wordprocessingml/2006/main" xmlns:w14="http://schemas.microsoft.com/office/word/2010/wordml" xmlns:w15="http://schemas.microsoft.com/office/word/2012/wordml" xmlns:w16se="http://schemas.microsoft.com/office/word/2015/wordml/symex" xmlns:wpg="http://schemas.microsoft.com/office/word/2010/wordprocessingGroup" xmlns:wpi="http://schemas.microsoft.com/office/word/2010/wordprocessingInk" xmlns:wne="http://schemas.microsoft.com/office/word/2006/wordml" xmlns:wps="http://schemas.microsoft.com/office/word/2010/wordprocessingShape" mc:Ignorable="w14 w15 w16se wp14">
   <w:abstractNum w:abstractNumId="0" w15:restartNumberingAfterBreak="0">
     <w:nsid w:val="4B827A7E"/>
     <w:multiLevelType w:val="hybridMultilevel"/>
@@ -7722,7 +7767,7 @@
       </w:pPr>
     </w:pPrDefault>
   </w:docDefaults>
-  <w:latentStyles w:defLockedState="0" w:defUIPriority="99" w:defSemiHidden="0" w:defUnhideWhenUsed="0" w:defQFormat="0" w:count="371">
+  <w:latentStyles w:defLockedState="0" w:defUIPriority="99" w:defSemiHidden="0" w:defUnhideWhenUsed="0" w:defQFormat="0" w:count="374">
     <w:lsdException w:name="Normal" w:uiPriority="0" w:qFormat="1"/>
     <w:lsdException w:name="heading 1" w:uiPriority="9" w:qFormat="1"/>
     <w:lsdException w:name="heading 2" w:semiHidden="1" w:uiPriority="9" w:unhideWhenUsed="1" w:qFormat="1"/>
@@ -7828,7 +7873,6 @@
     <w:lsdException w:name="HTML Sample" w:semiHidden="1" w:unhideWhenUsed="1"/>
     <w:lsdException w:name="HTML Typewriter" w:semiHidden="1" w:unhideWhenUsed="1"/>
     <w:lsdException w:name="HTML Variable" w:semiHidden="1" w:unhideWhenUsed="1"/>
-    <w:lsdException w:name="Normal Table" w:semiHidden="1" w:unhideWhenUsed="1"/>
     <w:lsdException w:name="annotation subject" w:semiHidden="1" w:unhideWhenUsed="1"/>
     <w:lsdException w:name="No List" w:semiHidden="1" w:unhideWhenUsed="1"/>
     <w:lsdException w:name="Outline List 1" w:semiHidden="1" w:unhideWhenUsed="1"/>
@@ -7873,7 +7917,6 @@
     <w:lsdException w:name="Table Professional" w:semiHidden="1" w:unhideWhenUsed="1"/>
     <w:lsdException w:name="Table Subtle 1" w:semiHidden="1" w:unhideWhenUsed="1"/>
     <w:lsdException w:name="Table Subtle 2" w:semiHidden="1" w:unhideWhenUsed="1"/>
-    <w:lsdException w:name="Table Web 1" w:semiHidden="1" w:unhideWhenUsed="1"/>
     <w:lsdException w:name="Table Web 2" w:semiHidden="1" w:unhideWhenUsed="1"/>
     <w:lsdException w:name="Table Web 3" w:semiHidden="1" w:unhideWhenUsed="1"/>
     <w:lsdException w:name="Balloon Text" w:semiHidden="1" w:unhideWhenUsed="1"/>
@@ -8094,17 +8137,20 @@
     <w:lsdException w:name="List Table 5 Dark Accent 6" w:uiPriority="50"/>
     <w:lsdException w:name="List Table 6 Colorful Accent 6" w:uiPriority="51"/>
     <w:lsdException w:name="List Table 7 Colorful Accent 6" w:uiPriority="52"/>
+    <w:lsdException w:name="Mention" w:semiHidden="1" w:unhideWhenUsed="1"/>
+    <w:lsdException w:name="Smart Hyperlink" w:semiHidden="1" w:unhideWhenUsed="1"/>
+    <w:lsdException w:name="Hashtag" w:semiHidden="1" w:unhideWhenUsed="1"/>
   </w:latentStyles>
   <w:style w:type="paragraph" w:default="1" w:styleId="Normal">
     <w:name w:val="Normal"/>
     <w:qFormat/>
     <w:rsid w:val="00E11FC5"/>
   </w:style>
-  <w:style w:type="paragraph" w:styleId="Heading1">
+  <w:style w:type="paragraph" w:styleId="Overskrift1">
     <w:name w:val="heading 1"/>
     <w:basedOn w:val="Normal"/>
     <w:next w:val="Normal"/>
-    <w:link w:val="Heading1Char"/>
+    <w:link w:val="Overskrift1Tegn"/>
     <w:uiPriority w:val="9"/>
     <w:qFormat/>
     <w:rsid w:val="00F57A2C"/>
@@ -8123,11 +8169,11 @@
       <w:szCs w:val="28"/>
     </w:rPr>
   </w:style>
-  <w:style w:type="paragraph" w:styleId="Heading2">
+  <w:style w:type="paragraph" w:styleId="Overskrift2">
     <w:name w:val="heading 2"/>
     <w:basedOn w:val="Normal"/>
     <w:next w:val="Normal"/>
-    <w:link w:val="Heading2Char"/>
+    <w:link w:val="Overskrift2Tegn"/>
     <w:uiPriority w:val="9"/>
     <w:unhideWhenUsed/>
     <w:qFormat/>
@@ -8145,11 +8191,11 @@
       <w:szCs w:val="26"/>
     </w:rPr>
   </w:style>
-  <w:style w:type="paragraph" w:styleId="Heading3">
+  <w:style w:type="paragraph" w:styleId="Overskrift3">
     <w:name w:val="heading 3"/>
     <w:basedOn w:val="Normal"/>
     <w:next w:val="Normal"/>
-    <w:link w:val="Heading3Char"/>
+    <w:link w:val="Overskrift3Tegn"/>
     <w:uiPriority w:val="9"/>
     <w:unhideWhenUsed/>
     <w:qFormat/>
@@ -8167,13 +8213,13 @@
       <w:color w:val="5B9BD5" w:themeColor="accent1"/>
     </w:rPr>
   </w:style>
-  <w:style w:type="character" w:default="1" w:styleId="DefaultParagraphFont">
+  <w:style w:type="character" w:default="1" w:styleId="Standardskriftforavsnitt">
     <w:name w:val="Default Paragraph Font"/>
     <w:uiPriority w:val="1"/>
     <w:semiHidden/>
     <w:unhideWhenUsed/>
   </w:style>
-  <w:style w:type="table" w:default="1" w:styleId="TableNormal">
+  <w:style w:type="table" w:default="1" w:styleId="Vanligtabell">
     <w:name w:val="Normal Table"/>
     <w:uiPriority w:val="99"/>
     <w:semiHidden/>
@@ -8188,17 +8234,17 @@
       </w:tblCellMar>
     </w:tblPr>
   </w:style>
-  <w:style w:type="numbering" w:default="1" w:styleId="NoList">
+  <w:style w:type="numbering" w:default="1" w:styleId="Ingenliste">
     <w:name w:val="No List"/>
     <w:uiPriority w:val="99"/>
     <w:semiHidden/>
     <w:unhideWhenUsed/>
   </w:style>
-  <w:style w:type="paragraph" w:styleId="Title">
+  <w:style w:type="paragraph" w:styleId="Tittel">
     <w:name w:val="Title"/>
     <w:basedOn w:val="Normal"/>
     <w:next w:val="Normal"/>
-    <w:link w:val="TitleChar"/>
+    <w:link w:val="TittelTegn"/>
     <w:uiPriority w:val="10"/>
     <w:qFormat/>
     <w:rsid w:val="00391FB1"/>
@@ -8214,10 +8260,10 @@
       <w:szCs w:val="56"/>
     </w:rPr>
   </w:style>
-  <w:style w:type="character" w:customStyle="1" w:styleId="TitleChar">
-    <w:name w:val="Title Char"/>
-    <w:basedOn w:val="DefaultParagraphFont"/>
-    <w:link w:val="Title"/>
+  <w:style w:type="character" w:customStyle="1" w:styleId="TittelTegn">
+    <w:name w:val="Tittel Tegn"/>
+    <w:basedOn w:val="Standardskriftforavsnitt"/>
+    <w:link w:val="Tittel"/>
     <w:uiPriority w:val="10"/>
     <w:rsid w:val="00391FB1"/>
     <w:rPr>
@@ -8228,10 +8274,10 @@
       <w:szCs w:val="56"/>
     </w:rPr>
   </w:style>
-  <w:style w:type="character" w:customStyle="1" w:styleId="Heading2Char">
-    <w:name w:val="Heading 2 Char"/>
-    <w:basedOn w:val="DefaultParagraphFont"/>
-    <w:link w:val="Heading2"/>
+  <w:style w:type="character" w:customStyle="1" w:styleId="Overskrift2Tegn">
+    <w:name w:val="Overskrift 2 Tegn"/>
+    <w:basedOn w:val="Standardskriftforavsnitt"/>
+    <w:link w:val="Overskrift2"/>
     <w:uiPriority w:val="9"/>
     <w:rsid w:val="00391FB1"/>
     <w:rPr>
@@ -8241,7 +8287,7 @@
       <w:szCs w:val="26"/>
     </w:rPr>
   </w:style>
-  <w:style w:type="paragraph" w:styleId="ListParagraph">
+  <w:style w:type="paragraph" w:styleId="Listeavsnitt">
     <w:name w:val="List Paragraph"/>
     <w:basedOn w:val="Normal"/>
     <w:uiPriority w:val="34"/>
@@ -8254,12 +8300,12 @@
   </w:style>
   <w:style w:type="character" w:customStyle="1" w:styleId="apple-converted-space">
     <w:name w:val="apple-converted-space"/>
-    <w:basedOn w:val="DefaultParagraphFont"/>
+    <w:basedOn w:val="Standardskriftforavsnitt"/>
     <w:rsid w:val="008A2272"/>
   </w:style>
-  <w:style w:type="character" w:styleId="Hyperlink">
+  <w:style w:type="character" w:styleId="Hyperkobling">
     <w:name w:val="Hyperlink"/>
-    <w:basedOn w:val="DefaultParagraphFont"/>
+    <w:basedOn w:val="Standardskriftforavsnitt"/>
     <w:uiPriority w:val="99"/>
     <w:unhideWhenUsed/>
     <w:rsid w:val="008A2272"/>
@@ -8268,9 +8314,9 @@
       <w:u w:val="single"/>
     </w:rPr>
   </w:style>
-  <w:style w:type="character" w:styleId="FollowedHyperlink">
+  <w:style w:type="character" w:styleId="Fulgthyperkobling">
     <w:name w:val="FollowedHyperlink"/>
-    <w:basedOn w:val="DefaultParagraphFont"/>
+    <w:basedOn w:val="Standardskriftforavsnitt"/>
     <w:uiPriority w:val="99"/>
     <w:semiHidden/>
     <w:unhideWhenUsed/>
@@ -8280,10 +8326,10 @@
       <w:u w:val="single"/>
     </w:rPr>
   </w:style>
-  <w:style w:type="paragraph" w:styleId="BalloonText">
+  <w:style w:type="paragraph" w:styleId="Bobletekst">
     <w:name w:val="Balloon Text"/>
     <w:basedOn w:val="Normal"/>
-    <w:link w:val="BalloonTextChar"/>
+    <w:link w:val="BobletekstTegn"/>
     <w:uiPriority w:val="99"/>
     <w:semiHidden/>
     <w:unhideWhenUsed/>
@@ -8297,10 +8343,10 @@
       <w:szCs w:val="16"/>
     </w:rPr>
   </w:style>
-  <w:style w:type="character" w:customStyle="1" w:styleId="BalloonTextChar">
-    <w:name w:val="Balloon Text Char"/>
-    <w:basedOn w:val="DefaultParagraphFont"/>
-    <w:link w:val="BalloonText"/>
+  <w:style w:type="character" w:customStyle="1" w:styleId="BobletekstTegn">
+    <w:name w:val="Bobletekst Tegn"/>
+    <w:basedOn w:val="Standardskriftforavsnitt"/>
+    <w:link w:val="Bobletekst"/>
     <w:uiPriority w:val="99"/>
     <w:semiHidden/>
     <w:rsid w:val="003D287B"/>
@@ -8310,10 +8356,10 @@
       <w:szCs w:val="16"/>
     </w:rPr>
   </w:style>
-  <w:style w:type="paragraph" w:styleId="FootnoteText">
+  <w:style w:type="paragraph" w:styleId="Fotnotetekst">
     <w:name w:val="footnote text"/>
     <w:basedOn w:val="Normal"/>
-    <w:link w:val="FootnoteTextChar"/>
+    <w:link w:val="FotnotetekstTegn"/>
     <w:uiPriority w:val="99"/>
     <w:semiHidden/>
     <w:unhideWhenUsed/>
@@ -8326,10 +8372,10 @@
       <w:szCs w:val="20"/>
     </w:rPr>
   </w:style>
-  <w:style w:type="character" w:customStyle="1" w:styleId="FootnoteTextChar">
-    <w:name w:val="Footnote Text Char"/>
-    <w:basedOn w:val="DefaultParagraphFont"/>
-    <w:link w:val="FootnoteText"/>
+  <w:style w:type="character" w:customStyle="1" w:styleId="FotnotetekstTegn">
+    <w:name w:val="Fotnotetekst Tegn"/>
+    <w:basedOn w:val="Standardskriftforavsnitt"/>
+    <w:link w:val="Fotnotetekst"/>
     <w:uiPriority w:val="99"/>
     <w:semiHidden/>
     <w:rsid w:val="00892F4B"/>
@@ -8338,9 +8384,9 @@
       <w:szCs w:val="20"/>
     </w:rPr>
   </w:style>
-  <w:style w:type="character" w:styleId="FootnoteReference">
+  <w:style w:type="character" w:styleId="Fotnotereferanse">
     <w:name w:val="footnote reference"/>
-    <w:basedOn w:val="DefaultParagraphFont"/>
+    <w:basedOn w:val="Standardskriftforavsnitt"/>
     <w:uiPriority w:val="99"/>
     <w:semiHidden/>
     <w:unhideWhenUsed/>
@@ -8349,10 +8395,10 @@
       <w:vertAlign w:val="superscript"/>
     </w:rPr>
   </w:style>
-  <w:style w:type="character" w:customStyle="1" w:styleId="Heading3Char">
-    <w:name w:val="Heading 3 Char"/>
-    <w:basedOn w:val="DefaultParagraphFont"/>
-    <w:link w:val="Heading3"/>
+  <w:style w:type="character" w:customStyle="1" w:styleId="Overskrift3Tegn">
+    <w:name w:val="Overskrift 3 Tegn"/>
+    <w:basedOn w:val="Standardskriftforavsnitt"/>
+    <w:link w:val="Overskrift3"/>
     <w:uiPriority w:val="9"/>
     <w:rsid w:val="001407BB"/>
     <w:rPr>
@@ -8376,10 +8422,10 @@
       <w:lang w:val="en-US"/>
     </w:rPr>
   </w:style>
-  <w:style w:type="character" w:customStyle="1" w:styleId="Heading1Char">
-    <w:name w:val="Heading 1 Char"/>
-    <w:basedOn w:val="DefaultParagraphFont"/>
-    <w:link w:val="Heading1"/>
+  <w:style w:type="character" w:customStyle="1" w:styleId="Overskrift1Tegn">
+    <w:name w:val="Overskrift 1 Tegn"/>
+    <w:basedOn w:val="Standardskriftforavsnitt"/>
+    <w:link w:val="Overskrift1"/>
     <w:uiPriority w:val="9"/>
     <w:rsid w:val="00F57A2C"/>
     <w:rPr>
@@ -8393,7 +8439,7 @@
   </w:style>
   <w:style w:type="character" w:customStyle="1" w:styleId="CodeTegn">
     <w:name w:val="Code Tegn"/>
-    <w:basedOn w:val="DefaultParagraphFont"/>
+    <w:basedOn w:val="Standardskriftforavsnitt"/>
     <w:link w:val="Code"/>
     <w:rsid w:val="00FE4760"/>
     <w:rPr>
@@ -8401,7 +8447,7 @@
       <w:lang w:val="en-US"/>
     </w:rPr>
   </w:style>
-  <w:style w:type="paragraph" w:styleId="Bibliography">
+  <w:style w:type="paragraph" w:styleId="Bibliografi">
     <w:name w:val="Bibliography"/>
     <w:basedOn w:val="Normal"/>
     <w:next w:val="Normal"/>
@@ -8409,9 +8455,9 @@
     <w:unhideWhenUsed/>
     <w:rsid w:val="002A09E5"/>
   </w:style>
-  <w:style w:type="character" w:styleId="PlaceholderText">
+  <w:style w:type="character" w:styleId="Plassholdertekst">
     <w:name w:val="Placeholder Text"/>
-    <w:basedOn w:val="DefaultParagraphFont"/>
+    <w:basedOn w:val="Standardskriftforavsnitt"/>
     <w:uiPriority w:val="99"/>
     <w:semiHidden/>
     <w:rsid w:val="00A82927"/>
@@ -8419,7 +8465,7 @@
       <w:color w:val="808080"/>
     </w:rPr>
   </w:style>
-  <w:style w:type="paragraph" w:styleId="Caption">
+  <w:style w:type="paragraph" w:styleId="Bildetekst">
     <w:name w:val="caption"/>
     <w:basedOn w:val="Normal"/>
     <w:next w:val="Normal"/>
@@ -8438,7 +8484,7 @@
       <w:szCs w:val="18"/>
     </w:rPr>
   </w:style>
-  <w:style w:type="paragraph" w:styleId="List">
+  <w:style w:type="paragraph" w:styleId="Liste">
     <w:name w:val="List"/>
     <w:basedOn w:val="Normal"/>
     <w:uiPriority w:val="99"/>
@@ -8449,26 +8495,26 @@
       <w:contextualSpacing/>
     </w:pPr>
   </w:style>
-  <w:style w:type="paragraph" w:styleId="Date">
+  <w:style w:type="paragraph" w:styleId="Dato">
     <w:name w:val="Date"/>
     <w:basedOn w:val="Normal"/>
     <w:next w:val="Normal"/>
-    <w:link w:val="DateChar"/>
+    <w:link w:val="DatoTegn"/>
     <w:uiPriority w:val="99"/>
     <w:unhideWhenUsed/>
     <w:rsid w:val="00F069A0"/>
   </w:style>
-  <w:style w:type="character" w:customStyle="1" w:styleId="DateChar">
-    <w:name w:val="Date Char"/>
-    <w:basedOn w:val="DefaultParagraphFont"/>
-    <w:link w:val="Date"/>
+  <w:style w:type="character" w:customStyle="1" w:styleId="DatoTegn">
+    <w:name w:val="Dato Tegn"/>
+    <w:basedOn w:val="Standardskriftforavsnitt"/>
+    <w:link w:val="Dato"/>
     <w:uiPriority w:val="99"/>
     <w:rsid w:val="00F069A0"/>
   </w:style>
-  <w:style w:type="paragraph" w:styleId="BodyText">
+  <w:style w:type="paragraph" w:styleId="Brdtekst">
     <w:name w:val="Body Text"/>
     <w:basedOn w:val="Normal"/>
-    <w:link w:val="BodyTextChar"/>
+    <w:link w:val="BrdtekstTegn"/>
     <w:uiPriority w:val="99"/>
     <w:unhideWhenUsed/>
     <w:rsid w:val="00F069A0"/>
@@ -8476,14 +8522,14 @@
       <w:spacing w:after="120"/>
     </w:pPr>
   </w:style>
-  <w:style w:type="character" w:customStyle="1" w:styleId="BodyTextChar">
-    <w:name w:val="Body Text Char"/>
-    <w:basedOn w:val="DefaultParagraphFont"/>
-    <w:link w:val="BodyText"/>
+  <w:style w:type="character" w:customStyle="1" w:styleId="BrdtekstTegn">
+    <w:name w:val="Brødtekst Tegn"/>
+    <w:basedOn w:val="Standardskriftforavsnitt"/>
+    <w:link w:val="Brdtekst"/>
     <w:uiPriority w:val="99"/>
     <w:rsid w:val="00F069A0"/>
   </w:style>
-  <w:style w:type="paragraph" w:styleId="NoSpacing">
+  <w:style w:type="paragraph" w:styleId="Ingenmellomrom">
     <w:name w:val="No Spacing"/>
     <w:uiPriority w:val="1"/>
     <w:qFormat/>
@@ -8757,7 +8803,7 @@
 </file>
 
 <file path=customXml/item1.xml><?xml version="1.0" encoding="utf-8"?>
-<b:Sources xmlns:b="http://schemas.openxmlformats.org/officeDocument/2006/bibliography" xmlns="http://schemas.openxmlformats.org/officeDocument/2006/bibliography" SelectedStyle="\ISO690Nmerical.XSL" StyleName="ISO 690 - Numerical Reference" Version="6">
+<b:Sources xmlns:b="http://schemas.openxmlformats.org/officeDocument/2006/bibliography" xmlns="http://schemas.openxmlformats.org/officeDocument/2006/bibliography" SelectedStyle="\ISO690Nmerical.XSL" StyleName="ISO 690 - numerisk referanse" Version="1987">
   <b:Source>
     <b:Tag>Pol072</b:Tag>
     <b:SourceType>ArticleInAPeriodical</b:SourceType>
@@ -8859,11 +8905,32 @@
     <b:Edition>43</b:Edition>
     <b:RefOrder>5</b:RefOrder>
   </b:Source>
+  <b:Source>
+    <b:Tag>Gri131</b:Tag>
+    <b:SourceType>ArticleInAPeriodical</b:SourceType>
+    <b:Guid>{367D1C97-7144-4134-A13F-1717E9A854C4}</b:Guid>
+    <b:Author>
+      <b:Author>
+        <b:NameList>
+          <b:Person>
+            <b:Last>Grichine</b:Last>
+            <b:First>V.M.</b:First>
+          </b:Person>
+        </b:NameList>
+      </b:Author>
+    </b:Author>
+    <b:Title>Fast sampling model for X-ray Rayleigh scattering</b:Title>
+    <b:Year>2013</b:Year>
+    <b:Publisher>Nuclear Instruments and Methods in Physics Research B</b:Publisher>
+    <b:PeriodicalTitle>Nuclear Instruments and Methods in Physics Research B</b:PeriodicalTitle>
+    <b:Issue>316</b:Issue>
+    <b:RefOrder>6</b:RefOrder>
+  </b:Source>
 </b:Sources>
 </file>
 
 <file path=customXml/itemProps1.xml><?xml version="1.0" encoding="utf-8"?>
-<ds:datastoreItem xmlns:ds="http://schemas.openxmlformats.org/officeDocument/2006/customXml" ds:itemID="{E2B7762B-9A39-4443-BD83-B804334A4788}">
+<ds:datastoreItem xmlns:ds="http://schemas.openxmlformats.org/officeDocument/2006/customXml" ds:itemID="{6129805C-3515-4BA0-9B01-4F540348D655}">
   <ds:schemaRefs>
     <ds:schemaRef ds:uri="http://schemas.openxmlformats.org/officeDocument/2006/bibliography"/>
   </ds:schemaRefs>

</xml_diff>